<commit_message>
Reorganized Engine and DA contracts and classes used. Got DA to properly persist to Table Storage.  Updated windowsazure.storage dependencies for new 5-18-15 dlls via nuget.
</commit_message>
<xml_diff>
--- a/VisualStudioSolutionStructure.docx
+++ b/VisualStudioSolutionStructure.docx
@@ -116,13 +116,51 @@
               <w:jc w:val="center"/>
             </w:pPr>
             <w:r>
-              <w:t>5/</w:t>
+              <w:t>5/18/2015</w:t>
             </w:r>
+          </w:p>
+        </w:tc>
+        <w:tc>
+          <w:tcPr>
+            <w:tcW w:w="3672" w:type="dxa"/>
+          </w:tcPr>
+          <w:p>
+            <w:pPr>
+              <w:pStyle w:val="NoSpacing"/>
+              <w:jc w:val="center"/>
+            </w:pPr>
             <w:r>
-              <w:t>18</w:t>
+              <w:t>George Stevens</w:t>
             </w:r>
+          </w:p>
+        </w:tc>
+      </w:tr>
+      <w:tr>
+        <w:tc>
+          <w:tcPr>
+            <w:tcW w:w="3672" w:type="dxa"/>
+          </w:tcPr>
+          <w:p>
+            <w:pPr>
+              <w:pStyle w:val="NoSpacing"/>
+              <w:jc w:val="center"/>
+            </w:pPr>
             <w:r>
-              <w:t>/2015</w:t>
+              <w:t>0.2</w:t>
+            </w:r>
+          </w:p>
+        </w:tc>
+        <w:tc>
+          <w:tcPr>
+            <w:tcW w:w="3672" w:type="dxa"/>
+          </w:tcPr>
+          <w:p>
+            <w:pPr>
+              <w:pStyle w:val="NoSpacing"/>
+              <w:jc w:val="center"/>
+            </w:pPr>
+            <w:r>
+              <w:t>5/19/15</w:t>
             </w:r>
           </w:p>
         </w:tc>
@@ -211,41 +249,6 @@
           </w:p>
         </w:tc>
       </w:tr>
-      <w:tr>
-        <w:tc>
-          <w:tcPr>
-            <w:tcW w:w="3672" w:type="dxa"/>
-          </w:tcPr>
-          <w:p>
-            <w:pPr>
-              <w:pStyle w:val="NoSpacing"/>
-              <w:jc w:val="center"/>
-            </w:pPr>
-          </w:p>
-        </w:tc>
-        <w:tc>
-          <w:tcPr>
-            <w:tcW w:w="3672" w:type="dxa"/>
-          </w:tcPr>
-          <w:p>
-            <w:pPr>
-              <w:pStyle w:val="NoSpacing"/>
-              <w:jc w:val="center"/>
-            </w:pPr>
-          </w:p>
-        </w:tc>
-        <w:tc>
-          <w:tcPr>
-            <w:tcW w:w="3672" w:type="dxa"/>
-          </w:tcPr>
-          <w:p>
-            <w:pPr>
-              <w:pStyle w:val="NoSpacing"/>
-              <w:jc w:val="center"/>
-            </w:pPr>
-          </w:p>
-        </w:tc>
-      </w:tr>
     </w:tbl>
     <w:p>
       <w:pPr>
@@ -254,38 +257,6 @@
       <w:r>
         <w:t>Introduction</w:t>
       </w:r>
-    </w:p>
-    <w:p>
-      <w:pPr>
-        <w:pStyle w:val="NoSpacing"/>
-      </w:pPr>
-    </w:p>
-    <w:p>
-      <w:pPr>
-        <w:pStyle w:val="NoSpacing"/>
-      </w:pPr>
-      <w:r>
-        <w:t xml:space="preserve">WcfNQueueSMEx2 </w:t>
-      </w:r>
-      <w:r>
-        <w:t xml:space="preserve">Visual Studio </w:t>
-      </w:r>
-      <w:r>
-        <w:t>Solution Structure</w:t>
-      </w:r>
-    </w:p>
-    <w:p>
-      <w:pPr>
-        <w:pStyle w:val="NoSpacing"/>
-      </w:pPr>
-      <w:r>
-        <w:t>By George Stevens</w:t>
-      </w:r>
-    </w:p>
-    <w:p>
-      <w:pPr>
-        <w:pStyle w:val="NoSpacing"/>
-      </w:pPr>
     </w:p>
     <w:p>
       <w:pPr>
@@ -353,12 +324,32 @@
     <w:p>
       <w:pPr>
         <w:pStyle w:val="NoSpacing"/>
-      </w:pPr>
+        <w:numPr>
+          <w:ilvl w:val="0"/>
+          <w:numId w:val="33"/>
+        </w:numPr>
+      </w:pPr>
+      <w:r>
+        <w:t xml:space="preserve">Allow easy finding of components when looking at an </w:t>
+      </w:r>
+      <w:proofErr w:type="spellStart"/>
+      <w:r>
+        <w:t>IDesign</w:t>
+      </w:r>
+      <w:proofErr w:type="spellEnd"/>
+      <w:r>
+        <w:t xml:space="preserve"> architecture diagram.</w:t>
+      </w:r>
     </w:p>
     <w:p>
       <w:pPr>
         <w:pStyle w:val="NoSpacing"/>
       </w:pPr>
+    </w:p>
+    <w:p>
+      <w:pPr>
+        <w:pStyle w:val="NoSpacing"/>
+      </w:pPr>
       <w:r>
         <w:t>The above goals are realized in the following structure of the WcfNQueueSMEx2 Visual Studio Solution.</w:t>
       </w:r>
@@ -373,10 +364,7 @@
         <w:pStyle w:val="NoSpacing"/>
       </w:pPr>
       <w:r>
-        <w:t xml:space="preserve">Please note that Service Oriented Apps are typically composed of a number of services, each of which may be hosted….  Well, where ever!  In the data center, in the cloud, on several different virtual machines, with at times multiple instances of the same service alive at once and running in different hosts!  </w:t>
-      </w:r>
-      <w:r>
-        <w:t xml:space="preserve">And, </w:t>
+        <w:t xml:space="preserve">Please note that Service Oriented Apps are typically composed of a number of services, each of which may be hosted….  Well, where ever!  In the data center, in the cloud, on several different virtual machines, with at times multiple instances of the same service alive at once and running in different hosts!  And, </w:t>
       </w:r>
       <w:proofErr w:type="spellStart"/>
       <w:r>
@@ -384,10 +372,7 @@
       </w:r>
       <w:proofErr w:type="spellEnd"/>
       <w:r>
-        <w:t xml:space="preserve"> result in even more services and hosting options.</w:t>
-      </w:r>
-      <w:r>
-        <w:t xml:space="preserve">  This requirement results in the one assembly per service goal, in addition to the other above goals that make it easier for developers to deal with this requirement.  </w:t>
+        <w:t xml:space="preserve"> result in even more services and hosting options.  This requirement results in the one assembly per service goal, in addition to the other above goals that make it easier for developers to deal with this requirement.  </w:t>
       </w:r>
     </w:p>
     <w:p>
@@ -435,18 +420,13 @@
         <w:pStyle w:val="NoSpacing"/>
       </w:pPr>
       <w:r>
-        <w:t>For example in the WcfNQueueSMEx2 project</w:t>
-      </w:r>
-      <w:proofErr w:type="gramStart"/>
-      <w:r>
-        <w:t xml:space="preserve">,  </w:t>
+        <w:t xml:space="preserve">For example in the WcfNQueueSMEx2 project, </w:t>
       </w:r>
       <w:proofErr w:type="spellStart"/>
       <w:r>
         <w:t>GS.Manager.DataFeed</w:t>
       </w:r>
       <w:proofErr w:type="spellEnd"/>
-      <w:proofErr w:type="gramEnd"/>
       <w:r>
         <w:t xml:space="preserve"> is where the </w:t>
       </w:r>
@@ -570,6 +550,11 @@
       <w:r>
         <w:t xml:space="preserve">  It shows the scheme described subsequently.</w:t>
       </w:r>
+      <w:r>
+        <w:t xml:space="preserve">  5-19 OUT OF DATE.</w:t>
+      </w:r>
+      <w:bookmarkStart w:id="0" w:name="_GoBack"/>
+      <w:bookmarkEnd w:id="0"/>
     </w:p>
     <w:p>
       <w:pPr>
@@ -636,6 +621,7 @@
         <w:rPr>
           <w:rFonts w:ascii="Calibri" w:eastAsia="Times New Roman" w:hAnsi="Calibri" w:cs="Times New Roman"/>
         </w:rPr>
+        <w:lastRenderedPageBreak/>
         <w:t>Note that &lt;</w:t>
       </w:r>
       <w:r>
@@ -655,108 +641,6 @@
           <w:rFonts w:ascii="Calibri" w:eastAsia="Times New Roman" w:hAnsi="Calibri" w:cs="Times New Roman"/>
         </w:rPr>
         <w:t xml:space="preserve"> is GS, George Stevens.</w:t>
-      </w:r>
-    </w:p>
-    <w:p>
-      <w:pPr>
-        <w:spacing w:after="0" w:line="240" w:lineRule="auto"/>
-        <w:textAlignment w:val="center"/>
-        <w:rPr>
-          <w:rFonts w:ascii="Calibri" w:eastAsia="Times New Roman" w:hAnsi="Calibri" w:cs="Times New Roman"/>
-        </w:rPr>
-      </w:pPr>
-    </w:p>
-    <w:p>
-      <w:pPr>
-        <w:spacing w:after="0" w:line="240" w:lineRule="auto"/>
-        <w:textAlignment w:val="center"/>
-        <w:rPr>
-          <w:rFonts w:ascii="Calibri" w:eastAsia="Times New Roman" w:hAnsi="Calibri" w:cs="Times New Roman"/>
-        </w:rPr>
-      </w:pPr>
-      <w:proofErr w:type="spellStart"/>
-      <w:r>
-        <w:rPr>
-          <w:rFonts w:ascii="Calibri" w:eastAsia="Times New Roman" w:hAnsi="Calibri" w:cs="Times New Roman"/>
-          <w:b/>
-        </w:rPr>
-        <w:t>BusEntity</w:t>
-      </w:r>
-      <w:proofErr w:type="spellEnd"/>
-      <w:r>
-        <w:rPr>
-          <w:rFonts w:ascii="Calibri" w:eastAsia="Times New Roman" w:hAnsi="Calibri" w:cs="Times New Roman"/>
-        </w:rPr>
-        <w:t xml:space="preserve"> folder – Contains server side classes associated with EF, </w:t>
-      </w:r>
-      <w:proofErr w:type="spellStart"/>
-      <w:r>
-        <w:rPr>
-          <w:rFonts w:ascii="Calibri" w:eastAsia="Times New Roman" w:hAnsi="Calibri" w:cs="Times New Roman"/>
-        </w:rPr>
-        <w:t>TableStorage</w:t>
-      </w:r>
-      <w:proofErr w:type="spellEnd"/>
-      <w:r>
-        <w:rPr>
-          <w:rFonts w:ascii="Calibri" w:eastAsia="Times New Roman" w:hAnsi="Calibri" w:cs="Times New Roman"/>
-        </w:rPr>
-        <w:t xml:space="preserve">, and other persistence frameworks.  Plus it </w:t>
-      </w:r>
-      <w:r>
-        <w:rPr>
-          <w:rFonts w:ascii="Calibri" w:eastAsia="Times New Roman" w:hAnsi="Calibri" w:cs="Times New Roman"/>
-        </w:rPr>
-        <w:t xml:space="preserve">can </w:t>
-      </w:r>
-      <w:r>
-        <w:rPr>
-          <w:rFonts w:ascii="Calibri" w:eastAsia="Times New Roman" w:hAnsi="Calibri" w:cs="Times New Roman"/>
-        </w:rPr>
-        <w:t xml:space="preserve">also contain related business logic classes that are not </w:t>
-      </w:r>
-      <w:proofErr w:type="spellStart"/>
-      <w:r>
-        <w:rPr>
-          <w:rFonts w:ascii="Calibri" w:eastAsia="Times New Roman" w:hAnsi="Calibri" w:cs="Times New Roman"/>
-        </w:rPr>
-        <w:t>DataContracts</w:t>
-      </w:r>
-      <w:proofErr w:type="spellEnd"/>
-      <w:r>
-        <w:rPr>
-          <w:rFonts w:ascii="Calibri" w:eastAsia="Times New Roman" w:hAnsi="Calibri" w:cs="Times New Roman"/>
-        </w:rPr>
-        <w:t>.</w:t>
-      </w:r>
-    </w:p>
-    <w:p>
-      <w:pPr>
-        <w:spacing w:after="0" w:line="240" w:lineRule="auto"/>
-        <w:textAlignment w:val="center"/>
-        <w:rPr>
-          <w:rFonts w:ascii="Calibri" w:eastAsia="Times New Roman" w:hAnsi="Calibri" w:cs="Times New Roman"/>
-        </w:rPr>
-      </w:pPr>
-      <w:r>
-        <w:rPr>
-          <w:rFonts w:ascii="Calibri" w:eastAsia="Times New Roman" w:hAnsi="Calibri" w:cs="Times New Roman"/>
-        </w:rPr>
-        <w:tab/>
-      </w:r>
-      <w:proofErr w:type="spellStart"/>
-      <w:r>
-        <w:rPr>
-          <w:rFonts w:ascii="Calibri" w:eastAsia="Times New Roman" w:hAnsi="Calibri" w:cs="Times New Roman"/>
-        </w:rPr>
-        <w:t>GS.BusEntity.DataFeed</w:t>
-      </w:r>
-      <w:proofErr w:type="spellEnd"/>
-      <w:r>
-        <w:rPr>
-          <w:rFonts w:ascii="Calibri" w:eastAsia="Times New Roman" w:hAnsi="Calibri" w:cs="Times New Roman"/>
-        </w:rPr>
-        <w:t xml:space="preserve"> project</w:t>
       </w:r>
     </w:p>
     <w:p>
@@ -893,6 +777,18 @@
         </w:rPr>
         <w:t>.&lt;Subsystem&gt;.Server</w:t>
       </w:r>
+      <w:r>
+        <w:rPr>
+          <w:rFonts w:ascii="Calibri" w:eastAsia="Times New Roman" w:hAnsi="Calibri" w:cs="Times New Roman"/>
+        </w:rPr>
+        <w:t xml:space="preserve">. </w:t>
+      </w:r>
+      <w:r>
+        <w:rPr>
+          <w:rFonts w:ascii="Calibri" w:eastAsia="Times New Roman" w:hAnsi="Calibri" w:cs="Times New Roman"/>
+        </w:rPr>
+        <w:t>If you do not want something shared between client and server (like Engine and RA service and data contracts) move them to an Engine or RA project rather than put them here.  The general rule – Things are always shared until consciously placed where they cannot be shared.</w:t>
+      </w:r>
     </w:p>
     <w:p>
       <w:pPr>
@@ -1053,6 +949,26 @@
         </w:rPr>
         <w:t>.</w:t>
       </w:r>
+      <w:r>
+        <w:rPr>
+          <w:rFonts w:ascii="Calibri" w:eastAsia="Times New Roman" w:hAnsi="Calibri" w:cs="Times New Roman"/>
+        </w:rPr>
+        <w:t xml:space="preserve">  Each project will contain the RA/DA interfaces and the code that implements them, plus the </w:t>
+      </w:r>
+      <w:proofErr w:type="spellStart"/>
+      <w:r>
+        <w:rPr>
+          <w:rFonts w:ascii="Calibri" w:eastAsia="Times New Roman" w:hAnsi="Calibri" w:cs="Times New Roman"/>
+        </w:rPr>
+        <w:t>DataContracts</w:t>
+      </w:r>
+      <w:proofErr w:type="spellEnd"/>
+      <w:r>
+        <w:rPr>
+          <w:rFonts w:ascii="Calibri" w:eastAsia="Times New Roman" w:hAnsi="Calibri" w:cs="Times New Roman"/>
+        </w:rPr>
+        <w:t>, the code defining the entities used, plus other classes used by the RA/DA.  Note that some of these supporting entities and classes can possibly be put into an Infrastructure folder so long as they have absolutely NO BUSINESS LOGIC in them.</w:t>
+      </w:r>
     </w:p>
     <w:p>
       <w:pPr>
@@ -1226,6 +1142,32 @@
         </w:rPr>
         <w:t>.</w:t>
       </w:r>
+      <w:r>
+        <w:rPr>
+          <w:rFonts w:ascii="Calibri" w:eastAsia="Times New Roman" w:hAnsi="Calibri" w:cs="Times New Roman"/>
+        </w:rPr>
+        <w:t xml:space="preserve"> </w:t>
+      </w:r>
+      <w:r>
+        <w:rPr>
+          <w:rFonts w:ascii="Calibri" w:eastAsia="Times New Roman" w:hAnsi="Calibri" w:cs="Times New Roman"/>
+        </w:rPr>
+        <w:t xml:space="preserve">Each project will contain the Engine interfaces and the code that implements them, plus the </w:t>
+      </w:r>
+      <w:proofErr w:type="spellStart"/>
+      <w:r>
+        <w:rPr>
+          <w:rFonts w:ascii="Calibri" w:eastAsia="Times New Roman" w:hAnsi="Calibri" w:cs="Times New Roman"/>
+        </w:rPr>
+        <w:t>DataContracts</w:t>
+      </w:r>
+      <w:proofErr w:type="spellEnd"/>
+      <w:r>
+        <w:rPr>
+          <w:rFonts w:ascii="Calibri" w:eastAsia="Times New Roman" w:hAnsi="Calibri" w:cs="Times New Roman"/>
+        </w:rPr>
+        <w:t>, code defining the entities used, plus other classes used by the Engine.  Note that some of these supporting entities and classes can possibly be put into an Infrastructure folder so long as they have absolutely NO BUSINESS LOGIC in them.</w:t>
+      </w:r>
     </w:p>
     <w:p>
       <w:pPr>
@@ -1379,13 +1321,33 @@
         <w:rPr>
           <w:rFonts w:ascii="Calibri" w:eastAsia="Times New Roman" w:hAnsi="Calibri" w:cs="Times New Roman"/>
         </w:rPr>
-        <w:t xml:space="preserve"> – Contains projects for all the different subsystem’s </w:t>
-      </w:r>
-      <w:r>
-        <w:rPr>
-          <w:rFonts w:ascii="Calibri" w:eastAsia="Times New Roman" w:hAnsi="Calibri" w:cs="Times New Roman"/>
-        </w:rPr>
-        <w:t>Managers.</w:t>
+        <w:t xml:space="preserve"> – Contains projects for all the different subsystem’s Managers.</w:t>
+      </w:r>
+      <w:r>
+        <w:rPr>
+          <w:rFonts w:ascii="Calibri" w:eastAsia="Times New Roman" w:hAnsi="Calibri" w:cs="Times New Roman"/>
+        </w:rPr>
+        <w:t xml:space="preserve"> </w:t>
+      </w:r>
+      <w:r>
+        <w:rPr>
+          <w:rFonts w:ascii="Calibri" w:eastAsia="Times New Roman" w:hAnsi="Calibri" w:cs="Times New Roman"/>
+        </w:rPr>
+        <w:t xml:space="preserve">The Manager’s service and data contracts should be in the Contracts folder.  They are shared between client and server. Each project will contain the other classes used by the Manager except for those classes, </w:t>
+      </w:r>
+      <w:proofErr w:type="spellStart"/>
+      <w:r>
+        <w:rPr>
+          <w:rFonts w:ascii="Calibri" w:eastAsia="Times New Roman" w:hAnsi="Calibri" w:cs="Times New Roman"/>
+        </w:rPr>
+        <w:t>DataContracts</w:t>
+      </w:r>
+      <w:proofErr w:type="spellEnd"/>
+      <w:r>
+        <w:rPr>
+          <w:rFonts w:ascii="Calibri" w:eastAsia="Times New Roman" w:hAnsi="Calibri" w:cs="Times New Roman"/>
+        </w:rPr>
+        <w:t>, and interfaces defined by the RA/DAs and Engines used by the Manager.</w:t>
       </w:r>
     </w:p>
     <w:p>
@@ -1534,19 +1496,7 @@
         <w:rPr>
           <w:rFonts w:ascii="Calibri" w:eastAsia="Times New Roman" w:hAnsi="Calibri" w:cs="Times New Roman"/>
         </w:rPr>
-        <w:t xml:space="preserve">-- </w:t>
-      </w:r>
-      <w:r>
-        <w:rPr>
-          <w:rFonts w:ascii="Calibri" w:eastAsia="Times New Roman" w:hAnsi="Calibri" w:cs="Times New Roman"/>
-        </w:rPr>
-        <w:t xml:space="preserve">Contains projects for all the different subsystem’s </w:t>
-      </w:r>
-      <w:r>
-        <w:rPr>
-          <w:rFonts w:ascii="Calibri" w:eastAsia="Times New Roman" w:hAnsi="Calibri" w:cs="Times New Roman"/>
-        </w:rPr>
-        <w:t>Proxys.</w:t>
+        <w:t>-- Contains projects for all the different subsystem’s Proxys.</w:t>
       </w:r>
     </w:p>
     <w:p>
@@ -1615,44 +1565,421 @@
     </w:p>
     <w:p>
       <w:pPr>
-        <w:spacing w:after="0" w:line="240" w:lineRule="auto"/>
-        <w:textAlignment w:val="center"/>
-        <w:rPr>
-          <w:rFonts w:ascii="Calibri" w:eastAsia="Times New Roman" w:hAnsi="Calibri" w:cs="Times New Roman"/>
-        </w:rPr>
-      </w:pPr>
+        <w:rPr>
+          <w:rFonts w:ascii="Calibri" w:eastAsia="Times New Roman" w:hAnsi="Calibri" w:cs="Times New Roman"/>
+        </w:rPr>
+      </w:pPr>
+      <w:r>
+        <w:rPr>
+          <w:rFonts w:ascii="Calibri" w:eastAsia="Times New Roman" w:hAnsi="Calibri" w:cs="Times New Roman"/>
+        </w:rPr>
+        <w:br w:type="page"/>
+      </w:r>
+    </w:p>
+    <w:p>
+      <w:pPr>
+        <w:spacing w:after="0" w:line="240" w:lineRule="auto"/>
+        <w:textAlignment w:val="center"/>
+        <w:rPr>
+          <w:rFonts w:ascii="Calibri" w:eastAsia="Times New Roman" w:hAnsi="Calibri" w:cs="Times New Roman"/>
+        </w:rPr>
+      </w:pPr>
+      <w:r>
+        <w:rPr>
+          <w:rFonts w:ascii="Calibri" w:eastAsia="Times New Roman" w:hAnsi="Calibri" w:cs="Times New Roman"/>
+          <w:b/>
+        </w:rPr>
+        <w:lastRenderedPageBreak/>
+        <w:t>Infrastructure</w:t>
+      </w:r>
+      <w:r>
+        <w:rPr>
+          <w:rFonts w:ascii="Calibri" w:eastAsia="Times New Roman" w:hAnsi="Calibri" w:cs="Times New Roman"/>
+        </w:rPr>
+        <w:t xml:space="preserve"> folder</w:t>
+      </w:r>
+      <w:r>
+        <w:rPr>
+          <w:rFonts w:ascii="Calibri" w:eastAsia="Times New Roman" w:hAnsi="Calibri" w:cs="Times New Roman"/>
+        </w:rPr>
+        <w:t xml:space="preserve"> – Contains projects various Infrastructure areas that do not warrant being broken out into separate folders.</w:t>
+      </w:r>
+    </w:p>
+    <w:p>
+      <w:pPr>
+        <w:spacing w:after="0" w:line="240" w:lineRule="auto"/>
+        <w:textAlignment w:val="center"/>
+        <w:rPr>
+          <w:rFonts w:ascii="Calibri" w:eastAsia="Times New Roman" w:hAnsi="Calibri" w:cs="Times New Roman"/>
+        </w:rPr>
+      </w:pPr>
+      <w:r>
+        <w:rPr>
+          <w:rFonts w:ascii="Calibri" w:eastAsia="Times New Roman" w:hAnsi="Calibri" w:cs="Times New Roman"/>
+        </w:rPr>
+        <w:tab/>
+      </w:r>
       <w:proofErr w:type="spellStart"/>
       <w:r>
         <w:rPr>
           <w:rFonts w:ascii="Calibri" w:eastAsia="Times New Roman" w:hAnsi="Calibri" w:cs="Times New Roman"/>
+        </w:rPr>
+        <w:t>I</w:t>
+      </w:r>
+      <w:r>
+        <w:rPr>
+          <w:rFonts w:ascii="Calibri" w:eastAsia="Times New Roman" w:hAnsi="Calibri" w:cs="Times New Roman"/>
+        </w:rPr>
+        <w:t>fx.UI</w:t>
+      </w:r>
+      <w:proofErr w:type="spellEnd"/>
+      <w:r>
+        <w:rPr>
+          <w:rFonts w:ascii="Calibri" w:eastAsia="Times New Roman" w:hAnsi="Calibri" w:cs="Times New Roman"/>
+        </w:rPr>
+        <w:t xml:space="preserve"> project</w:t>
+      </w:r>
+      <w:r>
+        <w:rPr>
+          <w:rFonts w:ascii="Calibri" w:eastAsia="Times New Roman" w:hAnsi="Calibri" w:cs="Times New Roman"/>
+        </w:rPr>
+        <w:t xml:space="preserve"> – leave here</w:t>
+      </w:r>
+    </w:p>
+    <w:p>
+      <w:pPr>
+        <w:spacing w:after="0" w:line="240" w:lineRule="auto"/>
+        <w:textAlignment w:val="center"/>
+        <w:rPr>
+          <w:rFonts w:ascii="Calibri" w:eastAsia="Times New Roman" w:hAnsi="Calibri" w:cs="Times New Roman"/>
+        </w:rPr>
+      </w:pPr>
+      <w:r>
+        <w:rPr>
+          <w:rFonts w:ascii="Calibri" w:eastAsia="Times New Roman" w:hAnsi="Calibri" w:cs="Times New Roman"/>
+        </w:rPr>
+        <w:tab/>
+      </w:r>
+    </w:p>
+    <w:p>
+      <w:pPr>
+        <w:spacing w:after="0" w:line="240" w:lineRule="auto"/>
+        <w:textAlignment w:val="center"/>
+        <w:rPr>
+          <w:rFonts w:ascii="Calibri" w:eastAsia="Times New Roman" w:hAnsi="Calibri" w:cs="Times New Roman"/>
+        </w:rPr>
+      </w:pPr>
+      <w:proofErr w:type="spellStart"/>
+      <w:r>
+        <w:rPr>
+          <w:rFonts w:ascii="Calibri" w:eastAsia="Times New Roman" w:hAnsi="Calibri" w:cs="Times New Roman"/>
           <w:b/>
         </w:rPr>
-        <w:t>BusEntity</w:t>
+        <w:t>Infrastructure.Common</w:t>
       </w:r>
       <w:proofErr w:type="spellEnd"/>
       <w:r>
         <w:rPr>
           <w:rFonts w:ascii="Calibri" w:eastAsia="Times New Roman" w:hAnsi="Calibri" w:cs="Times New Roman"/>
         </w:rPr>
+        <w:t xml:space="preserve"> folder – Things deployed to both sides of the wire</w:t>
+      </w:r>
+    </w:p>
+    <w:p>
+      <w:pPr>
+        <w:spacing w:after="0" w:line="240" w:lineRule="auto"/>
+        <w:ind w:left="720"/>
+        <w:textAlignment w:val="center"/>
+        <w:rPr>
+          <w:rFonts w:ascii="Calibri" w:eastAsia="Times New Roman" w:hAnsi="Calibri" w:cs="Times New Roman"/>
+        </w:rPr>
+      </w:pPr>
+      <w:proofErr w:type="gramStart"/>
+      <w:r>
+        <w:rPr>
+          <w:rFonts w:ascii="Calibri" w:eastAsia="Times New Roman" w:hAnsi="Calibri" w:cs="Times New Roman"/>
+        </w:rPr>
+        <w:t xml:space="preserve">ServiceModelEx project, due to the </w:t>
+      </w:r>
+      <w:proofErr w:type="spellStart"/>
+      <w:r>
+        <w:rPr>
+          <w:rFonts w:ascii="Calibri" w:eastAsia="Times New Roman" w:hAnsi="Calibri" w:cs="Times New Roman"/>
+        </w:rPr>
+        <w:t>GenericResolver</w:t>
+      </w:r>
+      <w:proofErr w:type="spellEnd"/>
+      <w:r>
+        <w:rPr>
+          <w:rFonts w:ascii="Calibri" w:eastAsia="Times New Roman" w:hAnsi="Calibri" w:cs="Times New Roman"/>
+        </w:rPr>
+        <w:t>, etc.</w:t>
+      </w:r>
+      <w:proofErr w:type="gramEnd"/>
+      <w:r>
+        <w:rPr>
+          <w:rFonts w:ascii="Calibri" w:eastAsia="Times New Roman" w:hAnsi="Calibri" w:cs="Times New Roman"/>
+        </w:rPr>
+        <w:t xml:space="preserve">  Plus, this project needs to be in a place where it can easily be removed and added due to copyright restrictions.</w:t>
+      </w:r>
+    </w:p>
+    <w:p>
+      <w:pPr>
+        <w:spacing w:after="0" w:line="240" w:lineRule="auto"/>
+        <w:ind w:firstLine="720"/>
+        <w:textAlignment w:val="center"/>
+        <w:rPr>
+          <w:rFonts w:ascii="Calibri" w:eastAsia="Times New Roman" w:hAnsi="Calibri" w:cs="Times New Roman"/>
+        </w:rPr>
+      </w:pPr>
+      <w:proofErr w:type="spellStart"/>
+      <w:r>
+        <w:rPr>
+          <w:rFonts w:ascii="Calibri" w:eastAsia="Times New Roman" w:hAnsi="Calibri" w:cs="Times New Roman"/>
+        </w:rPr>
+        <w:t>Ifx.Common</w:t>
+      </w:r>
+      <w:proofErr w:type="spellEnd"/>
+      <w:r>
+        <w:rPr>
+          <w:rFonts w:ascii="Calibri" w:eastAsia="Times New Roman" w:hAnsi="Calibri" w:cs="Times New Roman"/>
+        </w:rPr>
+        <w:t xml:space="preserve"> project</w:t>
+      </w:r>
+    </w:p>
+    <w:p>
+      <w:pPr>
+        <w:spacing w:after="0" w:line="240" w:lineRule="auto"/>
+        <w:textAlignment w:val="center"/>
+        <w:rPr>
+          <w:rFonts w:ascii="Calibri" w:eastAsia="Times New Roman" w:hAnsi="Calibri" w:cs="Times New Roman"/>
+        </w:rPr>
+      </w:pPr>
+    </w:p>
+    <w:p>
+      <w:pPr>
+        <w:spacing w:after="0" w:line="240" w:lineRule="auto"/>
+        <w:textAlignment w:val="center"/>
+        <w:rPr>
+          <w:rFonts w:ascii="Calibri" w:eastAsia="Times New Roman" w:hAnsi="Calibri" w:cs="Times New Roman"/>
+        </w:rPr>
+      </w:pPr>
+      <w:proofErr w:type="spellStart"/>
+      <w:r>
+        <w:rPr>
+          <w:rFonts w:ascii="Calibri" w:eastAsia="Times New Roman" w:hAnsi="Calibri" w:cs="Times New Roman"/>
+          <w:b/>
+        </w:rPr>
+        <w:t>Infrastructure.Core</w:t>
+      </w:r>
+      <w:proofErr w:type="spellEnd"/>
+      <w:r>
+        <w:rPr>
+          <w:rFonts w:ascii="Calibri" w:eastAsia="Times New Roman" w:hAnsi="Calibri" w:cs="Times New Roman"/>
+        </w:rPr>
         <w:t xml:space="preserve"> folder</w:t>
       </w:r>
       <w:r>
         <w:rPr>
           <w:rFonts w:ascii="Calibri" w:eastAsia="Times New Roman" w:hAnsi="Calibri" w:cs="Times New Roman"/>
         </w:rPr>
-        <w:t xml:space="preserve"> </w:t>
-      </w:r>
-      <w:r>
-        <w:rPr>
-          <w:rFonts w:ascii="Calibri" w:eastAsia="Times New Roman" w:hAnsi="Calibri" w:cs="Times New Roman"/>
-        </w:rPr>
-        <w:t xml:space="preserve">– Contains projects for all the different subsystem’s </w:t>
-      </w:r>
-      <w:r>
-        <w:rPr>
-          <w:rFonts w:ascii="Calibri" w:eastAsia="Times New Roman" w:hAnsi="Calibri" w:cs="Times New Roman"/>
-        </w:rPr>
-        <w:t>Business Entities.</w:t>
+        <w:t xml:space="preserve"> or project</w:t>
+      </w:r>
+      <w:r>
+        <w:rPr>
+          <w:rFonts w:ascii="Calibri" w:eastAsia="Times New Roman" w:hAnsi="Calibri" w:cs="Times New Roman"/>
+        </w:rPr>
+        <w:t xml:space="preserve"> – Server side non-service </w:t>
+      </w:r>
+      <w:proofErr w:type="spellStart"/>
+      <w:r>
+        <w:rPr>
+          <w:rFonts w:ascii="Calibri" w:eastAsia="Times New Roman" w:hAnsi="Calibri" w:cs="Times New Roman"/>
+        </w:rPr>
+        <w:t>Ifx</w:t>
+      </w:r>
+      <w:proofErr w:type="spellEnd"/>
+      <w:r>
+        <w:rPr>
+          <w:rFonts w:ascii="Calibri" w:eastAsia="Times New Roman" w:hAnsi="Calibri" w:cs="Times New Roman"/>
+        </w:rPr>
+        <w:t xml:space="preserve"> things like caches, </w:t>
+      </w:r>
+      <w:proofErr w:type="spellStart"/>
+      <w:r>
+        <w:rPr>
+          <w:rFonts w:ascii="Calibri" w:eastAsia="Times New Roman" w:hAnsi="Calibri" w:cs="Times New Roman"/>
+        </w:rPr>
+        <w:t>config</w:t>
+      </w:r>
+      <w:proofErr w:type="spellEnd"/>
+      <w:r>
+        <w:rPr>
+          <w:rFonts w:ascii="Calibri" w:eastAsia="Times New Roman" w:hAnsi="Calibri" w:cs="Times New Roman"/>
+        </w:rPr>
+        <w:t xml:space="preserve"> helpers, mappers, security items and non-SO helpers.</w:t>
+      </w:r>
+    </w:p>
+    <w:p>
+      <w:pPr>
+        <w:spacing w:after="0" w:line="240" w:lineRule="auto"/>
+        <w:textAlignment w:val="center"/>
+        <w:rPr>
+          <w:rFonts w:ascii="Calibri" w:eastAsia="Times New Roman" w:hAnsi="Calibri" w:cs="Times New Roman"/>
+        </w:rPr>
+      </w:pPr>
+    </w:p>
+    <w:p>
+      <w:pPr>
+        <w:spacing w:after="0" w:line="240" w:lineRule="auto"/>
+        <w:textAlignment w:val="center"/>
+        <w:rPr>
+          <w:rFonts w:ascii="Calibri" w:eastAsia="Times New Roman" w:hAnsi="Calibri" w:cs="Times New Roman"/>
+        </w:rPr>
+      </w:pPr>
+      <w:proofErr w:type="spellStart"/>
+      <w:r>
+        <w:rPr>
+          <w:rFonts w:ascii="Calibri" w:eastAsia="Times New Roman" w:hAnsi="Calibri" w:cs="Times New Roman"/>
+        </w:rPr>
+        <w:t>Infrastructure.Contract</w:t>
+      </w:r>
+      <w:proofErr w:type="spellEnd"/>
+      <w:r>
+        <w:rPr>
+          <w:rFonts w:ascii="Calibri" w:eastAsia="Times New Roman" w:hAnsi="Calibri" w:cs="Times New Roman"/>
+        </w:rPr>
+        <w:t xml:space="preserve"> folder or project</w:t>
+      </w:r>
+    </w:p>
+    <w:p>
+      <w:pPr>
+        <w:spacing w:after="0" w:line="240" w:lineRule="auto"/>
+        <w:textAlignment w:val="center"/>
+        <w:rPr>
+          <w:rFonts w:ascii="Calibri" w:eastAsia="Times New Roman" w:hAnsi="Calibri" w:cs="Times New Roman"/>
+        </w:rPr>
+      </w:pPr>
+    </w:p>
+    <w:p>
+      <w:pPr>
+        <w:spacing w:after="0" w:line="240" w:lineRule="auto"/>
+        <w:textAlignment w:val="center"/>
+        <w:rPr>
+          <w:rFonts w:ascii="Calibri" w:eastAsia="Times New Roman" w:hAnsi="Calibri" w:cs="Times New Roman"/>
+        </w:rPr>
+      </w:pPr>
+      <w:proofErr w:type="spellStart"/>
+      <w:r>
+        <w:rPr>
+          <w:rFonts w:ascii="Calibri" w:eastAsia="Times New Roman" w:hAnsi="Calibri" w:cs="Times New Roman"/>
+        </w:rPr>
+        <w:t>Infrastructure.Proxy</w:t>
+      </w:r>
+      <w:proofErr w:type="spellEnd"/>
+      <w:r>
+        <w:rPr>
+          <w:rFonts w:ascii="Calibri" w:eastAsia="Times New Roman" w:hAnsi="Calibri" w:cs="Times New Roman"/>
+        </w:rPr>
+        <w:t xml:space="preserve"> folder or project</w:t>
+      </w:r>
+    </w:p>
+    <w:p>
+      <w:pPr>
+        <w:spacing w:after="0" w:line="240" w:lineRule="auto"/>
+        <w:textAlignment w:val="center"/>
+        <w:rPr>
+          <w:rFonts w:ascii="Calibri" w:eastAsia="Times New Roman" w:hAnsi="Calibri" w:cs="Times New Roman"/>
+        </w:rPr>
+      </w:pPr>
+    </w:p>
+    <w:p>
+      <w:pPr>
+        <w:spacing w:after="0" w:line="240" w:lineRule="auto"/>
+        <w:textAlignment w:val="center"/>
+        <w:rPr>
+          <w:rFonts w:ascii="Calibri" w:eastAsia="Times New Roman" w:hAnsi="Calibri" w:cs="Times New Roman"/>
+        </w:rPr>
+      </w:pPr>
+      <w:proofErr w:type="spellStart"/>
+      <w:r>
+        <w:rPr>
+          <w:rFonts w:ascii="Calibri" w:eastAsia="Times New Roman" w:hAnsi="Calibri" w:cs="Times New Roman"/>
+        </w:rPr>
+        <w:t>Infrastructure.Server</w:t>
+      </w:r>
+      <w:proofErr w:type="spellEnd"/>
+      <w:r>
+        <w:rPr>
+          <w:rFonts w:ascii="Calibri" w:eastAsia="Times New Roman" w:hAnsi="Calibri" w:cs="Times New Roman"/>
+        </w:rPr>
+        <w:t xml:space="preserve"> folder or project</w:t>
+      </w:r>
+    </w:p>
+    <w:p>
+      <w:pPr>
+        <w:spacing w:after="0" w:line="240" w:lineRule="auto"/>
+        <w:textAlignment w:val="center"/>
+        <w:rPr>
+          <w:rFonts w:ascii="Calibri" w:eastAsia="Times New Roman" w:hAnsi="Calibri" w:cs="Times New Roman"/>
+        </w:rPr>
+      </w:pPr>
+    </w:p>
+    <w:p>
+      <w:pPr>
+        <w:spacing w:after="0" w:line="240" w:lineRule="auto"/>
+        <w:textAlignment w:val="center"/>
+        <w:rPr>
+          <w:rFonts w:ascii="Calibri" w:eastAsia="Times New Roman" w:hAnsi="Calibri" w:cs="Times New Roman"/>
+        </w:rPr>
+      </w:pPr>
+      <w:proofErr w:type="spellStart"/>
+      <w:r>
+        <w:rPr>
+          <w:rFonts w:ascii="Calibri" w:eastAsia="Times New Roman" w:hAnsi="Calibri" w:cs="Times New Roman"/>
+          <w:b/>
+        </w:rPr>
+        <w:t>Infrastructure.Test</w:t>
+      </w:r>
+      <w:proofErr w:type="spellEnd"/>
+      <w:r>
+        <w:rPr>
+          <w:rFonts w:ascii="Calibri" w:eastAsia="Times New Roman" w:hAnsi="Calibri" w:cs="Times New Roman"/>
+        </w:rPr>
+        <w:t xml:space="preserve"> folder</w:t>
+      </w:r>
+    </w:p>
+    <w:p>
+      <w:pPr>
+        <w:spacing w:after="0" w:line="240" w:lineRule="auto"/>
+        <w:textAlignment w:val="center"/>
+        <w:rPr>
+          <w:rFonts w:ascii="Calibri" w:eastAsia="Times New Roman" w:hAnsi="Calibri" w:cs="Times New Roman"/>
+        </w:rPr>
+      </w:pPr>
+    </w:p>
+    <w:p>
+      <w:pPr>
+        <w:spacing w:after="0" w:line="240" w:lineRule="auto"/>
+        <w:textAlignment w:val="center"/>
+        <w:rPr>
+          <w:rFonts w:ascii="Calibri" w:eastAsia="Times New Roman" w:hAnsi="Calibri" w:cs="Times New Roman"/>
+        </w:rPr>
+      </w:pPr>
+      <w:proofErr w:type="spellStart"/>
+      <w:r>
+        <w:rPr>
+          <w:rFonts w:ascii="Calibri" w:eastAsia="Times New Roman" w:hAnsi="Calibri" w:cs="Times New Roman"/>
+          <w:b/>
+        </w:rPr>
+        <w:t>Infrastructure.Host</w:t>
+      </w:r>
+      <w:proofErr w:type="spellEnd"/>
+      <w:r>
+        <w:rPr>
+          <w:rFonts w:ascii="Calibri" w:eastAsia="Times New Roman" w:hAnsi="Calibri" w:cs="Times New Roman"/>
+        </w:rPr>
+        <w:t xml:space="preserve"> folder</w:t>
       </w:r>
     </w:p>
     <w:p>
@@ -1674,19 +2001,7 @@
         <w:rPr>
           <w:rFonts w:ascii="Calibri" w:eastAsia="Times New Roman" w:hAnsi="Calibri" w:cs="Times New Roman"/>
         </w:rPr>
-        <w:t>GS.Entit</w:t>
-      </w:r>
-      <w:r>
-        <w:rPr>
-          <w:rFonts w:ascii="Calibri" w:eastAsia="Times New Roman" w:hAnsi="Calibri" w:cs="Times New Roman"/>
-        </w:rPr>
-        <w:t>y.</w:t>
-      </w:r>
-      <w:r>
-        <w:rPr>
-          <w:rFonts w:ascii="Calibri" w:eastAsia="Times New Roman" w:hAnsi="Calibri" w:cs="Times New Roman"/>
-        </w:rPr>
-        <w:t>DataFeed</w:t>
+        <w:t>Ifx.Host.Cloud.DataFeedSvc</w:t>
       </w:r>
       <w:proofErr w:type="spellEnd"/>
       <w:r>
@@ -1699,6 +2014,127 @@
     <w:p>
       <w:pPr>
         <w:spacing w:after="0" w:line="240" w:lineRule="auto"/>
+        <w:textAlignment w:val="center"/>
+        <w:rPr>
+          <w:rFonts w:ascii="Calibri" w:eastAsia="Times New Roman" w:hAnsi="Calibri" w:cs="Times New Roman"/>
+        </w:rPr>
+      </w:pPr>
+      <w:r>
+        <w:rPr>
+          <w:rFonts w:ascii="Calibri" w:eastAsia="Times New Roman" w:hAnsi="Calibri" w:cs="Times New Roman"/>
+        </w:rPr>
+        <w:tab/>
+      </w:r>
+      <w:proofErr w:type="spellStart"/>
+      <w:r>
+        <w:rPr>
+          <w:rFonts w:ascii="Calibri" w:eastAsia="Times New Roman" w:hAnsi="Calibri" w:cs="Times New Roman"/>
+        </w:rPr>
+        <w:t>Ifx.Host.Cloud.DataFeedWorker</w:t>
+      </w:r>
+      <w:proofErr w:type="spellEnd"/>
+      <w:r>
+        <w:rPr>
+          <w:rFonts w:ascii="Calibri" w:eastAsia="Times New Roman" w:hAnsi="Calibri" w:cs="Times New Roman"/>
+        </w:rPr>
+        <w:t xml:space="preserve"> project</w:t>
+      </w:r>
+    </w:p>
+    <w:p>
+      <w:pPr>
+        <w:spacing w:after="0" w:line="240" w:lineRule="auto"/>
+        <w:textAlignment w:val="center"/>
+        <w:rPr>
+          <w:rFonts w:ascii="Calibri" w:eastAsia="Times New Roman" w:hAnsi="Calibri" w:cs="Times New Roman"/>
+        </w:rPr>
+      </w:pPr>
+      <w:r>
+        <w:rPr>
+          <w:rFonts w:ascii="Calibri" w:eastAsia="Times New Roman" w:hAnsi="Calibri" w:cs="Times New Roman"/>
+        </w:rPr>
+        <w:tab/>
+      </w:r>
+      <w:proofErr w:type="spellStart"/>
+      <w:r>
+        <w:rPr>
+          <w:rFonts w:ascii="Calibri" w:eastAsia="Times New Roman" w:hAnsi="Calibri" w:cs="Times New Roman"/>
+        </w:rPr>
+        <w:t>Ifx.Host.DataFeedServiceHost</w:t>
+      </w:r>
+      <w:proofErr w:type="spellEnd"/>
+      <w:r>
+        <w:rPr>
+          <w:rFonts w:ascii="Calibri" w:eastAsia="Times New Roman" w:hAnsi="Calibri" w:cs="Times New Roman"/>
+        </w:rPr>
+        <w:t xml:space="preserve"> project</w:t>
+      </w:r>
+    </w:p>
+    <w:p>
+      <w:pPr>
+        <w:spacing w:after="0" w:line="240" w:lineRule="auto"/>
+        <w:textAlignment w:val="center"/>
+        <w:rPr>
+          <w:rFonts w:ascii="Calibri" w:eastAsia="Times New Roman" w:hAnsi="Calibri" w:cs="Times New Roman"/>
+        </w:rPr>
+      </w:pPr>
+    </w:p>
+    <w:p>
+      <w:pPr>
+        <w:spacing w:after="0" w:line="240" w:lineRule="auto"/>
+        <w:textAlignment w:val="center"/>
+        <w:rPr>
+          <w:rFonts w:ascii="Calibri" w:eastAsia="Times New Roman" w:hAnsi="Calibri" w:cs="Times New Roman"/>
+        </w:rPr>
+      </w:pPr>
+      <w:proofErr w:type="spellStart"/>
+      <w:r>
+        <w:rPr>
+          <w:rFonts w:ascii="Calibri" w:eastAsia="Times New Roman" w:hAnsi="Calibri" w:cs="Times New Roman"/>
+        </w:rPr>
+        <w:t>Infrastructure.Clients</w:t>
+      </w:r>
+      <w:proofErr w:type="spellEnd"/>
+      <w:r>
+        <w:rPr>
+          <w:rFonts w:ascii="Calibri" w:eastAsia="Times New Roman" w:hAnsi="Calibri" w:cs="Times New Roman"/>
+        </w:rPr>
+        <w:t xml:space="preserve"> folder or project</w:t>
+      </w:r>
+    </w:p>
+    <w:p>
+      <w:pPr>
+        <w:spacing w:after="0" w:line="240" w:lineRule="auto"/>
+        <w:textAlignment w:val="center"/>
+        <w:rPr>
+          <w:rFonts w:ascii="Calibri" w:eastAsia="Times New Roman" w:hAnsi="Calibri" w:cs="Times New Roman"/>
+        </w:rPr>
+      </w:pPr>
+    </w:p>
+    <w:p>
+      <w:pPr>
+        <w:spacing w:after="0" w:line="240" w:lineRule="auto"/>
+        <w:textAlignment w:val="center"/>
+        <w:rPr>
+          <w:rFonts w:ascii="Calibri" w:eastAsia="Times New Roman" w:hAnsi="Calibri" w:cs="Times New Roman"/>
+        </w:rPr>
+      </w:pPr>
+      <w:r>
+        <w:rPr>
+          <w:rFonts w:ascii="Calibri" w:eastAsia="Times New Roman" w:hAnsi="Calibri" w:cs="Times New Roman"/>
+          <w:b/>
+        </w:rPr>
+        <w:t>Utilities</w:t>
+      </w:r>
+      <w:r>
+        <w:rPr>
+          <w:rFonts w:ascii="Calibri" w:eastAsia="Times New Roman" w:hAnsi="Calibri" w:cs="Times New Roman"/>
+        </w:rPr>
+        <w:t xml:space="preserve"> folder</w:t>
+      </w:r>
+    </w:p>
+    <w:p>
+      <w:pPr>
+        <w:spacing w:after="0" w:line="240" w:lineRule="auto"/>
         <w:ind w:firstLine="720"/>
         <w:textAlignment w:val="center"/>
         <w:rPr>
@@ -1710,21 +2146,169 @@
         <w:rPr>
           <w:rFonts w:ascii="Calibri" w:eastAsia="Times New Roman" w:hAnsi="Calibri" w:cs="Times New Roman"/>
         </w:rPr>
-        <w:t>GS.Entit</w:t>
-      </w:r>
-      <w:r>
-        <w:rPr>
-          <w:rFonts w:ascii="Calibri" w:eastAsia="Times New Roman" w:hAnsi="Calibri" w:cs="Times New Roman"/>
-        </w:rPr>
-        <w:t>y</w:t>
-      </w:r>
-      <w:r>
-        <w:rPr>
-          <w:rFonts w:ascii="Calibri" w:eastAsia="Times New Roman" w:hAnsi="Calibri" w:cs="Times New Roman"/>
-        </w:rPr>
-        <w:t>.Admin</w:t>
+        <w:t>Utilities.Notification</w:t>
       </w:r>
       <w:proofErr w:type="spellEnd"/>
+    </w:p>
+    <w:p>
+      <w:pPr>
+        <w:spacing w:after="0" w:line="240" w:lineRule="auto"/>
+        <w:textAlignment w:val="center"/>
+        <w:rPr>
+          <w:rFonts w:ascii="Calibri" w:eastAsia="Times New Roman" w:hAnsi="Calibri" w:cs="Times New Roman"/>
+        </w:rPr>
+      </w:pPr>
+    </w:p>
+    <w:p>
+      <w:pPr>
+        <w:spacing w:after="0" w:line="240" w:lineRule="auto"/>
+        <w:ind w:firstLine="720"/>
+        <w:textAlignment w:val="center"/>
+        <w:rPr>
+          <w:rFonts w:ascii="Calibri" w:eastAsia="Times New Roman" w:hAnsi="Calibri" w:cs="Times New Roman"/>
+        </w:rPr>
+      </w:pPr>
+      <w:proofErr w:type="spellStart"/>
+      <w:r>
+        <w:rPr>
+          <w:rFonts w:ascii="Calibri" w:eastAsia="Times New Roman" w:hAnsi="Calibri" w:cs="Times New Roman"/>
+        </w:rPr>
+        <w:t>Utilities.Timer</w:t>
+      </w:r>
+      <w:proofErr w:type="spellEnd"/>
+    </w:p>
+    <w:p>
+      <w:pPr>
+        <w:spacing w:after="0" w:line="240" w:lineRule="auto"/>
+        <w:ind w:firstLine="720"/>
+        <w:textAlignment w:val="center"/>
+        <w:rPr>
+          <w:rFonts w:ascii="Calibri" w:eastAsia="Times New Roman" w:hAnsi="Calibri" w:cs="Times New Roman"/>
+        </w:rPr>
+      </w:pPr>
+    </w:p>
+    <w:p>
+      <w:pPr>
+        <w:spacing w:after="0" w:line="240" w:lineRule="auto"/>
+        <w:textAlignment w:val="center"/>
+        <w:rPr>
+          <w:rFonts w:ascii="Calibri" w:eastAsia="Times New Roman" w:hAnsi="Calibri" w:cs="Times New Roman"/>
+        </w:rPr>
+      </w:pPr>
+      <w:r>
+        <w:rPr>
+          <w:rFonts w:ascii="Calibri" w:eastAsia="Times New Roman" w:hAnsi="Calibri" w:cs="Times New Roman"/>
+          <w:b/>
+        </w:rPr>
+        <w:t>UI</w:t>
+      </w:r>
+      <w:r>
+        <w:rPr>
+          <w:rFonts w:ascii="Calibri" w:eastAsia="Times New Roman" w:hAnsi="Calibri" w:cs="Times New Roman"/>
+        </w:rPr>
+        <w:t xml:space="preserve"> folder</w:t>
+      </w:r>
+    </w:p>
+    <w:p>
+      <w:pPr>
+        <w:spacing w:after="0" w:line="240" w:lineRule="auto"/>
+        <w:ind w:firstLine="720"/>
+        <w:textAlignment w:val="center"/>
+        <w:rPr>
+          <w:rFonts w:ascii="Calibri" w:eastAsia="Times New Roman" w:hAnsi="Calibri" w:cs="Times New Roman"/>
+        </w:rPr>
+      </w:pPr>
+      <w:proofErr w:type="spellStart"/>
+      <w:r>
+        <w:rPr>
+          <w:rFonts w:ascii="Calibri" w:eastAsia="Times New Roman" w:hAnsi="Calibri" w:cs="Times New Roman"/>
+        </w:rPr>
+        <w:t>UI.DataSourceSimulatorClient</w:t>
+      </w:r>
+      <w:proofErr w:type="spellEnd"/>
+    </w:p>
+    <w:p>
+      <w:pPr>
+        <w:spacing w:after="0" w:line="240" w:lineRule="auto"/>
+        <w:textAlignment w:val="center"/>
+        <w:rPr>
+          <w:rFonts w:ascii="Calibri" w:eastAsia="Times New Roman" w:hAnsi="Calibri" w:cs="Times New Roman"/>
+        </w:rPr>
+      </w:pPr>
+    </w:p>
+    <w:p>
+      <w:pPr>
+        <w:spacing w:after="0" w:line="240" w:lineRule="auto"/>
+        <w:ind w:firstLine="720"/>
+        <w:textAlignment w:val="center"/>
+        <w:rPr>
+          <w:rFonts w:ascii="Calibri" w:eastAsia="Times New Roman" w:hAnsi="Calibri" w:cs="Times New Roman"/>
+        </w:rPr>
+      </w:pPr>
+      <w:proofErr w:type="spellStart"/>
+      <w:r>
+        <w:rPr>
+          <w:rFonts w:ascii="Calibri" w:eastAsia="Times New Roman" w:hAnsi="Calibri" w:cs="Times New Roman"/>
+        </w:rPr>
+        <w:t>UI.SysOperationUIClient</w:t>
+      </w:r>
+      <w:proofErr w:type="spellEnd"/>
+    </w:p>
+    <w:p>
+      <w:pPr>
+        <w:spacing w:after="0" w:line="240" w:lineRule="auto"/>
+        <w:ind w:firstLine="720"/>
+        <w:textAlignment w:val="center"/>
+        <w:rPr>
+          <w:rFonts w:ascii="Calibri" w:eastAsia="Times New Roman" w:hAnsi="Calibri" w:cs="Times New Roman"/>
+        </w:rPr>
+      </w:pPr>
+    </w:p>
+    <w:p>
+      <w:pPr>
+        <w:spacing w:after="0" w:line="240" w:lineRule="auto"/>
+        <w:textAlignment w:val="center"/>
+        <w:rPr>
+          <w:rFonts w:ascii="Calibri" w:eastAsia="Times New Roman" w:hAnsi="Calibri" w:cs="Times New Roman"/>
+        </w:rPr>
+      </w:pPr>
+      <w:r>
+        <w:rPr>
+          <w:rFonts w:ascii="Calibri" w:eastAsia="Times New Roman" w:hAnsi="Calibri" w:cs="Times New Roman"/>
+          <w:b/>
+        </w:rPr>
+        <w:t>Explore</w:t>
+      </w:r>
+      <w:r>
+        <w:rPr>
+          <w:rFonts w:ascii="Calibri" w:eastAsia="Times New Roman" w:hAnsi="Calibri" w:cs="Times New Roman"/>
+        </w:rPr>
+        <w:t xml:space="preserve"> folder – Contains exploratory coding projects.</w:t>
+      </w:r>
+    </w:p>
+    <w:p>
+      <w:pPr>
+        <w:spacing w:after="0" w:line="240" w:lineRule="auto"/>
+        <w:ind w:firstLine="720"/>
+        <w:textAlignment w:val="center"/>
+        <w:rPr>
+          <w:rFonts w:ascii="Calibri" w:eastAsia="Times New Roman" w:hAnsi="Calibri" w:cs="Times New Roman"/>
+        </w:rPr>
+      </w:pPr>
+      <w:proofErr w:type="spellStart"/>
+      <w:r>
+        <w:rPr>
+          <w:rFonts w:ascii="Calibri" w:eastAsia="Times New Roman" w:hAnsi="Calibri" w:cs="Times New Roman"/>
+        </w:rPr>
+        <w:t>Explore.</w:t>
+      </w:r>
+      <w:r>
+        <w:rPr>
+          <w:rFonts w:ascii="Calibri" w:eastAsia="Times New Roman" w:hAnsi="Calibri" w:cs="Times New Roman"/>
+        </w:rPr>
+        <w:t>AzTableStorage</w:t>
+      </w:r>
+      <w:proofErr w:type="spellEnd"/>
       <w:r>
         <w:rPr>
           <w:rFonts w:ascii="Calibri" w:eastAsia="Times New Roman" w:hAnsi="Calibri" w:cs="Times New Roman"/>
@@ -1733,810 +2317,49 @@
       </w:r>
     </w:p>
     <w:p>
-      <w:pPr>
-        <w:spacing w:after="0" w:line="240" w:lineRule="auto"/>
-        <w:textAlignment w:val="center"/>
-        <w:rPr>
-          <w:rFonts w:ascii="Calibri" w:eastAsia="Times New Roman" w:hAnsi="Calibri" w:cs="Times New Roman"/>
-        </w:rPr>
-      </w:pPr>
-    </w:p>
-    <w:p>
-      <w:pPr>
-        <w:rPr>
-          <w:rFonts w:ascii="Calibri" w:eastAsia="Times New Roman" w:hAnsi="Calibri" w:cs="Times New Roman"/>
-        </w:rPr>
-      </w:pPr>
-      <w:r>
-        <w:rPr>
-          <w:rFonts w:ascii="Calibri" w:eastAsia="Times New Roman" w:hAnsi="Calibri" w:cs="Times New Roman"/>
-        </w:rPr>
+      <w:r>
         <w:br w:type="page"/>
       </w:r>
     </w:p>
     <w:p>
       <w:pPr>
-        <w:spacing w:after="0" w:line="240" w:lineRule="auto"/>
-        <w:textAlignment w:val="center"/>
-        <w:rPr>
-          <w:rFonts w:ascii="Calibri" w:eastAsia="Times New Roman" w:hAnsi="Calibri" w:cs="Times New Roman"/>
-        </w:rPr>
-      </w:pPr>
-      <w:r>
-        <w:rPr>
-          <w:rFonts w:ascii="Calibri" w:eastAsia="Times New Roman" w:hAnsi="Calibri" w:cs="Times New Roman"/>
-          <w:b/>
-        </w:rPr>
-        <w:t>Infrastructure</w:t>
-      </w:r>
-      <w:r>
-        <w:rPr>
-          <w:rFonts w:ascii="Calibri" w:eastAsia="Times New Roman" w:hAnsi="Calibri" w:cs="Times New Roman"/>
-        </w:rPr>
-        <w:t xml:space="preserve"> folder</w:t>
-      </w:r>
-      <w:r>
-        <w:rPr>
-          <w:rFonts w:ascii="Calibri" w:eastAsia="Times New Roman" w:hAnsi="Calibri" w:cs="Times New Roman"/>
-        </w:rPr>
-        <w:t xml:space="preserve"> </w:t>
-      </w:r>
-      <w:r>
-        <w:rPr>
-          <w:rFonts w:ascii="Calibri" w:eastAsia="Times New Roman" w:hAnsi="Calibri" w:cs="Times New Roman"/>
-        </w:rPr>
-        <w:t xml:space="preserve">– Contains projects </w:t>
-      </w:r>
-      <w:r>
-        <w:rPr>
-          <w:rFonts w:ascii="Calibri" w:eastAsia="Times New Roman" w:hAnsi="Calibri" w:cs="Times New Roman"/>
-        </w:rPr>
-        <w:t>various Infrastructure areas that do not warrant being broken out into separate folders.</w:t>
-      </w:r>
-    </w:p>
-    <w:p>
-      <w:pPr>
-        <w:spacing w:after="0" w:line="240" w:lineRule="auto"/>
-        <w:textAlignment w:val="center"/>
-        <w:rPr>
-          <w:rFonts w:ascii="Calibri" w:eastAsia="Times New Roman" w:hAnsi="Calibri" w:cs="Times New Roman"/>
-        </w:rPr>
-      </w:pPr>
-      <w:r>
-        <w:rPr>
-          <w:rFonts w:ascii="Calibri" w:eastAsia="Times New Roman" w:hAnsi="Calibri" w:cs="Times New Roman"/>
-        </w:rPr>
-        <w:tab/>
-      </w:r>
-      <w:proofErr w:type="spellStart"/>
-      <w:r>
-        <w:rPr>
-          <w:rFonts w:ascii="Calibri" w:eastAsia="Times New Roman" w:hAnsi="Calibri" w:cs="Times New Roman"/>
-        </w:rPr>
-        <w:t>I</w:t>
-      </w:r>
-      <w:r>
-        <w:rPr>
-          <w:rFonts w:ascii="Calibri" w:eastAsia="Times New Roman" w:hAnsi="Calibri" w:cs="Times New Roman"/>
-        </w:rPr>
-        <w:t>fx.UI</w:t>
-      </w:r>
-      <w:proofErr w:type="spellEnd"/>
-      <w:r>
-        <w:rPr>
-          <w:rFonts w:ascii="Calibri" w:eastAsia="Times New Roman" w:hAnsi="Calibri" w:cs="Times New Roman"/>
-        </w:rPr>
-        <w:t xml:space="preserve"> project</w:t>
-      </w:r>
-      <w:r>
-        <w:rPr>
-          <w:rFonts w:ascii="Calibri" w:eastAsia="Times New Roman" w:hAnsi="Calibri" w:cs="Times New Roman"/>
-        </w:rPr>
-        <w:t xml:space="preserve"> – leave here</w:t>
-      </w:r>
-    </w:p>
-    <w:p>
-      <w:pPr>
-        <w:spacing w:after="0" w:line="240" w:lineRule="auto"/>
-        <w:textAlignment w:val="center"/>
-        <w:rPr>
-          <w:rFonts w:ascii="Calibri" w:eastAsia="Times New Roman" w:hAnsi="Calibri" w:cs="Times New Roman"/>
-        </w:rPr>
-      </w:pPr>
-      <w:r>
-        <w:rPr>
-          <w:rFonts w:ascii="Calibri" w:eastAsia="Times New Roman" w:hAnsi="Calibri" w:cs="Times New Roman"/>
-        </w:rPr>
-        <w:tab/>
-      </w:r>
-    </w:p>
-    <w:p>
-      <w:pPr>
-        <w:spacing w:after="0" w:line="240" w:lineRule="auto"/>
-        <w:textAlignment w:val="center"/>
-        <w:rPr>
-          <w:rFonts w:ascii="Calibri" w:eastAsia="Times New Roman" w:hAnsi="Calibri" w:cs="Times New Roman"/>
-        </w:rPr>
-      </w:pPr>
-      <w:proofErr w:type="spellStart"/>
-      <w:r>
-        <w:rPr>
-          <w:rFonts w:ascii="Calibri" w:eastAsia="Times New Roman" w:hAnsi="Calibri" w:cs="Times New Roman"/>
-          <w:b/>
-        </w:rPr>
-        <w:t>Infrastructure.Common</w:t>
-      </w:r>
-      <w:proofErr w:type="spellEnd"/>
-      <w:r>
-        <w:rPr>
-          <w:rFonts w:ascii="Calibri" w:eastAsia="Times New Roman" w:hAnsi="Calibri" w:cs="Times New Roman"/>
-        </w:rPr>
-        <w:t xml:space="preserve"> folder – Things deployed to both sides of the wire</w:t>
-      </w:r>
-    </w:p>
-    <w:p>
-      <w:pPr>
-        <w:spacing w:after="0" w:line="240" w:lineRule="auto"/>
-        <w:ind w:left="720"/>
-        <w:textAlignment w:val="center"/>
-        <w:rPr>
-          <w:rFonts w:ascii="Calibri" w:eastAsia="Times New Roman" w:hAnsi="Calibri" w:cs="Times New Roman"/>
-        </w:rPr>
+        <w:pStyle w:val="NoSpacing"/>
+      </w:pPr>
+      <w:r>
+        <w:lastRenderedPageBreak/>
+        <w:t>Revision History</w:t>
+      </w:r>
+    </w:p>
+    <w:p>
+      <w:pPr>
+        <w:pStyle w:val="NoSpacing"/>
+      </w:pPr>
+    </w:p>
+    <w:p>
+      <w:pPr>
+        <w:pStyle w:val="NoSpacing"/>
       </w:pPr>
       <w:proofErr w:type="gramStart"/>
       <w:r>
-        <w:rPr>
-          <w:rFonts w:ascii="Calibri" w:eastAsia="Times New Roman" w:hAnsi="Calibri" w:cs="Times New Roman"/>
-        </w:rPr>
-        <w:t xml:space="preserve">ServiceModelEx project, due to the </w:t>
-      </w:r>
-      <w:proofErr w:type="spellStart"/>
-      <w:r>
-        <w:rPr>
-          <w:rFonts w:ascii="Calibri" w:eastAsia="Times New Roman" w:hAnsi="Calibri" w:cs="Times New Roman"/>
-        </w:rPr>
-        <w:t>GenericResolver</w:t>
-      </w:r>
-      <w:proofErr w:type="spellEnd"/>
-      <w:r>
-        <w:rPr>
-          <w:rFonts w:ascii="Calibri" w:eastAsia="Times New Roman" w:hAnsi="Calibri" w:cs="Times New Roman"/>
-        </w:rPr>
-        <w:t>, etc.</w:t>
+        <w:t>V 0.1, 5-18-15, George Stevens.</w:t>
       </w:r>
       <w:proofErr w:type="gramEnd"/>
       <w:r>
-        <w:rPr>
-          <w:rFonts w:ascii="Calibri" w:eastAsia="Times New Roman" w:hAnsi="Calibri" w:cs="Times New Roman"/>
-        </w:rPr>
-        <w:t xml:space="preserve">  Plus, this project needs to be in a place where it can easily be removed and added due to copyright restrictions.</w:t>
-      </w:r>
-    </w:p>
-    <w:p>
-      <w:pPr>
-        <w:spacing w:after="0" w:line="240" w:lineRule="auto"/>
-        <w:ind w:firstLine="720"/>
-        <w:textAlignment w:val="center"/>
-        <w:rPr>
-          <w:rFonts w:ascii="Calibri" w:eastAsia="Times New Roman" w:hAnsi="Calibri" w:cs="Times New Roman"/>
-        </w:rPr>
-      </w:pPr>
-      <w:proofErr w:type="spellStart"/>
-      <w:r>
-        <w:rPr>
-          <w:rFonts w:ascii="Calibri" w:eastAsia="Times New Roman" w:hAnsi="Calibri" w:cs="Times New Roman"/>
-        </w:rPr>
-        <w:t>Ifx.Common</w:t>
-      </w:r>
-      <w:proofErr w:type="spellEnd"/>
-      <w:r>
-        <w:rPr>
-          <w:rFonts w:ascii="Calibri" w:eastAsia="Times New Roman" w:hAnsi="Calibri" w:cs="Times New Roman"/>
-        </w:rPr>
-        <w:t xml:space="preserve"> project</w:t>
-      </w:r>
-    </w:p>
-    <w:p>
-      <w:pPr>
-        <w:spacing w:after="0" w:line="240" w:lineRule="auto"/>
-        <w:textAlignment w:val="center"/>
-        <w:rPr>
-          <w:rFonts w:ascii="Calibri" w:eastAsia="Times New Roman" w:hAnsi="Calibri" w:cs="Times New Roman"/>
-        </w:rPr>
-      </w:pPr>
-    </w:p>
-    <w:p>
-      <w:pPr>
-        <w:spacing w:after="0" w:line="240" w:lineRule="auto"/>
-        <w:textAlignment w:val="center"/>
-        <w:rPr>
-          <w:rFonts w:ascii="Calibri" w:eastAsia="Times New Roman" w:hAnsi="Calibri" w:cs="Times New Roman"/>
-        </w:rPr>
-      </w:pPr>
-      <w:proofErr w:type="spellStart"/>
-      <w:r>
-        <w:rPr>
-          <w:rFonts w:ascii="Calibri" w:eastAsia="Times New Roman" w:hAnsi="Calibri" w:cs="Times New Roman"/>
-          <w:b/>
-        </w:rPr>
-        <w:t>Infrastructure.Core</w:t>
-      </w:r>
-      <w:proofErr w:type="spellEnd"/>
-      <w:r>
-        <w:rPr>
-          <w:rFonts w:ascii="Calibri" w:eastAsia="Times New Roman" w:hAnsi="Calibri" w:cs="Times New Roman"/>
-        </w:rPr>
-        <w:t xml:space="preserve"> folder</w:t>
-      </w:r>
-      <w:r>
-        <w:rPr>
-          <w:rFonts w:ascii="Calibri" w:eastAsia="Times New Roman" w:hAnsi="Calibri" w:cs="Times New Roman"/>
-        </w:rPr>
-        <w:t xml:space="preserve"> or project</w:t>
-      </w:r>
-      <w:r>
-        <w:rPr>
-          <w:rFonts w:ascii="Calibri" w:eastAsia="Times New Roman" w:hAnsi="Calibri" w:cs="Times New Roman"/>
-        </w:rPr>
-        <w:t xml:space="preserve"> – Server side non-service </w:t>
-      </w:r>
-      <w:proofErr w:type="spellStart"/>
-      <w:r>
-        <w:rPr>
-          <w:rFonts w:ascii="Calibri" w:eastAsia="Times New Roman" w:hAnsi="Calibri" w:cs="Times New Roman"/>
-        </w:rPr>
-        <w:t>Ifx</w:t>
-      </w:r>
-      <w:proofErr w:type="spellEnd"/>
-      <w:r>
-        <w:rPr>
-          <w:rFonts w:ascii="Calibri" w:eastAsia="Times New Roman" w:hAnsi="Calibri" w:cs="Times New Roman"/>
-        </w:rPr>
-        <w:t xml:space="preserve"> things like caches, </w:t>
-      </w:r>
-      <w:proofErr w:type="spellStart"/>
-      <w:r>
-        <w:rPr>
-          <w:rFonts w:ascii="Calibri" w:eastAsia="Times New Roman" w:hAnsi="Calibri" w:cs="Times New Roman"/>
-        </w:rPr>
-        <w:t>config</w:t>
-      </w:r>
-      <w:proofErr w:type="spellEnd"/>
-      <w:r>
-        <w:rPr>
-          <w:rFonts w:ascii="Calibri" w:eastAsia="Times New Roman" w:hAnsi="Calibri" w:cs="Times New Roman"/>
-        </w:rPr>
-        <w:t xml:space="preserve"> helpers, mappers, security items and non-SO helpers.</w:t>
-      </w:r>
-    </w:p>
-    <w:p>
-      <w:pPr>
-        <w:spacing w:after="0" w:line="240" w:lineRule="auto"/>
-        <w:textAlignment w:val="center"/>
-        <w:rPr>
-          <w:rFonts w:ascii="Calibri" w:eastAsia="Times New Roman" w:hAnsi="Calibri" w:cs="Times New Roman"/>
-        </w:rPr>
-      </w:pPr>
-    </w:p>
-    <w:p>
-      <w:pPr>
-        <w:spacing w:after="0" w:line="240" w:lineRule="auto"/>
-        <w:textAlignment w:val="center"/>
-        <w:rPr>
-          <w:rFonts w:ascii="Calibri" w:eastAsia="Times New Roman" w:hAnsi="Calibri" w:cs="Times New Roman"/>
-        </w:rPr>
-      </w:pPr>
-      <w:proofErr w:type="spellStart"/>
-      <w:r>
-        <w:rPr>
-          <w:rFonts w:ascii="Calibri" w:eastAsia="Times New Roman" w:hAnsi="Calibri" w:cs="Times New Roman"/>
-        </w:rPr>
-        <w:t>Infrastructure.Contract</w:t>
-      </w:r>
-      <w:proofErr w:type="spellEnd"/>
-      <w:r>
-        <w:rPr>
-          <w:rFonts w:ascii="Calibri" w:eastAsia="Times New Roman" w:hAnsi="Calibri" w:cs="Times New Roman"/>
-        </w:rPr>
-        <w:t xml:space="preserve"> folder or project</w:t>
-      </w:r>
-    </w:p>
-    <w:p>
-      <w:pPr>
-        <w:spacing w:after="0" w:line="240" w:lineRule="auto"/>
-        <w:textAlignment w:val="center"/>
-        <w:rPr>
-          <w:rFonts w:ascii="Calibri" w:eastAsia="Times New Roman" w:hAnsi="Calibri" w:cs="Times New Roman"/>
-        </w:rPr>
-      </w:pPr>
-    </w:p>
-    <w:p>
-      <w:pPr>
-        <w:spacing w:after="0" w:line="240" w:lineRule="auto"/>
-        <w:textAlignment w:val="center"/>
-        <w:rPr>
-          <w:rFonts w:ascii="Calibri" w:eastAsia="Times New Roman" w:hAnsi="Calibri" w:cs="Times New Roman"/>
-        </w:rPr>
-      </w:pPr>
-      <w:proofErr w:type="spellStart"/>
-      <w:r>
-        <w:rPr>
-          <w:rFonts w:ascii="Calibri" w:eastAsia="Times New Roman" w:hAnsi="Calibri" w:cs="Times New Roman"/>
-        </w:rPr>
-        <w:t>Infrastructure.Proxy</w:t>
-      </w:r>
-      <w:proofErr w:type="spellEnd"/>
-      <w:r>
-        <w:rPr>
-          <w:rFonts w:ascii="Calibri" w:eastAsia="Times New Roman" w:hAnsi="Calibri" w:cs="Times New Roman"/>
-        </w:rPr>
-        <w:t xml:space="preserve"> folder or project</w:t>
-      </w:r>
-    </w:p>
-    <w:p>
-      <w:pPr>
-        <w:spacing w:after="0" w:line="240" w:lineRule="auto"/>
-        <w:textAlignment w:val="center"/>
-        <w:rPr>
-          <w:rFonts w:ascii="Calibri" w:eastAsia="Times New Roman" w:hAnsi="Calibri" w:cs="Times New Roman"/>
-        </w:rPr>
-      </w:pPr>
-    </w:p>
-    <w:p>
-      <w:pPr>
-        <w:spacing w:after="0" w:line="240" w:lineRule="auto"/>
-        <w:textAlignment w:val="center"/>
-        <w:rPr>
-          <w:rFonts w:ascii="Calibri" w:eastAsia="Times New Roman" w:hAnsi="Calibri" w:cs="Times New Roman"/>
-        </w:rPr>
-      </w:pPr>
-      <w:proofErr w:type="spellStart"/>
-      <w:r>
-        <w:rPr>
-          <w:rFonts w:ascii="Calibri" w:eastAsia="Times New Roman" w:hAnsi="Calibri" w:cs="Times New Roman"/>
-        </w:rPr>
-        <w:t>Infrastructure.Server</w:t>
-      </w:r>
-      <w:proofErr w:type="spellEnd"/>
-      <w:r>
-        <w:rPr>
-          <w:rFonts w:ascii="Calibri" w:eastAsia="Times New Roman" w:hAnsi="Calibri" w:cs="Times New Roman"/>
-        </w:rPr>
-        <w:t xml:space="preserve"> folder or project</w:t>
-      </w:r>
-    </w:p>
-    <w:p>
-      <w:pPr>
-        <w:spacing w:after="0" w:line="240" w:lineRule="auto"/>
-        <w:textAlignment w:val="center"/>
-        <w:rPr>
-          <w:rFonts w:ascii="Calibri" w:eastAsia="Times New Roman" w:hAnsi="Calibri" w:cs="Times New Roman"/>
-        </w:rPr>
-      </w:pPr>
-    </w:p>
-    <w:p>
-      <w:pPr>
-        <w:spacing w:after="0" w:line="240" w:lineRule="auto"/>
-        <w:textAlignment w:val="center"/>
-        <w:rPr>
-          <w:rFonts w:ascii="Calibri" w:eastAsia="Times New Roman" w:hAnsi="Calibri" w:cs="Times New Roman"/>
-        </w:rPr>
-      </w:pPr>
-      <w:proofErr w:type="spellStart"/>
-      <w:r>
-        <w:rPr>
-          <w:rFonts w:ascii="Calibri" w:eastAsia="Times New Roman" w:hAnsi="Calibri" w:cs="Times New Roman"/>
-          <w:b/>
-        </w:rPr>
-        <w:t>Infrastructure.Test</w:t>
-      </w:r>
-      <w:proofErr w:type="spellEnd"/>
-      <w:r>
-        <w:rPr>
-          <w:rFonts w:ascii="Calibri" w:eastAsia="Times New Roman" w:hAnsi="Calibri" w:cs="Times New Roman"/>
-        </w:rPr>
-        <w:t xml:space="preserve"> folder</w:t>
-      </w:r>
-    </w:p>
-    <w:p>
-      <w:pPr>
-        <w:spacing w:after="0" w:line="240" w:lineRule="auto"/>
-        <w:textAlignment w:val="center"/>
-        <w:rPr>
-          <w:rFonts w:ascii="Calibri" w:eastAsia="Times New Roman" w:hAnsi="Calibri" w:cs="Times New Roman"/>
-        </w:rPr>
-      </w:pPr>
-    </w:p>
-    <w:p>
-      <w:pPr>
-        <w:spacing w:after="0" w:line="240" w:lineRule="auto"/>
-        <w:textAlignment w:val="center"/>
-        <w:rPr>
-          <w:rFonts w:ascii="Calibri" w:eastAsia="Times New Roman" w:hAnsi="Calibri" w:cs="Times New Roman"/>
-        </w:rPr>
-      </w:pPr>
-      <w:proofErr w:type="spellStart"/>
-      <w:r>
-        <w:rPr>
-          <w:rFonts w:ascii="Calibri" w:eastAsia="Times New Roman" w:hAnsi="Calibri" w:cs="Times New Roman"/>
-          <w:b/>
-        </w:rPr>
-        <w:t>Infrastructure.Host</w:t>
-      </w:r>
-      <w:proofErr w:type="spellEnd"/>
-      <w:r>
-        <w:rPr>
-          <w:rFonts w:ascii="Calibri" w:eastAsia="Times New Roman" w:hAnsi="Calibri" w:cs="Times New Roman"/>
-        </w:rPr>
-        <w:t xml:space="preserve"> folder</w:t>
-      </w:r>
-    </w:p>
-    <w:p>
-      <w:pPr>
-        <w:spacing w:after="0" w:line="240" w:lineRule="auto"/>
-        <w:textAlignment w:val="center"/>
-        <w:rPr>
-          <w:rFonts w:ascii="Calibri" w:eastAsia="Times New Roman" w:hAnsi="Calibri" w:cs="Times New Roman"/>
-        </w:rPr>
-      </w:pPr>
-      <w:r>
-        <w:rPr>
-          <w:rFonts w:ascii="Calibri" w:eastAsia="Times New Roman" w:hAnsi="Calibri" w:cs="Times New Roman"/>
-        </w:rPr>
-        <w:tab/>
-      </w:r>
-      <w:proofErr w:type="spellStart"/>
-      <w:r>
-        <w:rPr>
-          <w:rFonts w:ascii="Calibri" w:eastAsia="Times New Roman" w:hAnsi="Calibri" w:cs="Times New Roman"/>
-        </w:rPr>
-        <w:t>Ifx.Host.Cloud.DataFeedSvc</w:t>
-      </w:r>
-      <w:proofErr w:type="spellEnd"/>
-      <w:r>
-        <w:rPr>
-          <w:rFonts w:ascii="Calibri" w:eastAsia="Times New Roman" w:hAnsi="Calibri" w:cs="Times New Roman"/>
-        </w:rPr>
-        <w:t xml:space="preserve"> project</w:t>
-      </w:r>
-    </w:p>
-    <w:p>
-      <w:pPr>
-        <w:spacing w:after="0" w:line="240" w:lineRule="auto"/>
-        <w:textAlignment w:val="center"/>
-        <w:rPr>
-          <w:rFonts w:ascii="Calibri" w:eastAsia="Times New Roman" w:hAnsi="Calibri" w:cs="Times New Roman"/>
-        </w:rPr>
-      </w:pPr>
-      <w:r>
-        <w:rPr>
-          <w:rFonts w:ascii="Calibri" w:eastAsia="Times New Roman" w:hAnsi="Calibri" w:cs="Times New Roman"/>
-        </w:rPr>
-        <w:tab/>
-      </w:r>
-      <w:proofErr w:type="spellStart"/>
-      <w:r>
-        <w:rPr>
-          <w:rFonts w:ascii="Calibri" w:eastAsia="Times New Roman" w:hAnsi="Calibri" w:cs="Times New Roman"/>
-        </w:rPr>
-        <w:t>Ifx.Host.Cloud.DataFeedWorker</w:t>
-      </w:r>
-      <w:proofErr w:type="spellEnd"/>
-      <w:r>
-        <w:rPr>
-          <w:rFonts w:ascii="Calibri" w:eastAsia="Times New Roman" w:hAnsi="Calibri" w:cs="Times New Roman"/>
-        </w:rPr>
-        <w:t xml:space="preserve"> project</w:t>
-      </w:r>
-    </w:p>
-    <w:p>
-      <w:pPr>
-        <w:spacing w:after="0" w:line="240" w:lineRule="auto"/>
-        <w:textAlignment w:val="center"/>
-        <w:rPr>
-          <w:rFonts w:ascii="Calibri" w:eastAsia="Times New Roman" w:hAnsi="Calibri" w:cs="Times New Roman"/>
-        </w:rPr>
-      </w:pPr>
-      <w:r>
-        <w:rPr>
-          <w:rFonts w:ascii="Calibri" w:eastAsia="Times New Roman" w:hAnsi="Calibri" w:cs="Times New Roman"/>
-        </w:rPr>
-        <w:tab/>
-      </w:r>
-      <w:proofErr w:type="spellStart"/>
-      <w:r>
-        <w:rPr>
-          <w:rFonts w:ascii="Calibri" w:eastAsia="Times New Roman" w:hAnsi="Calibri" w:cs="Times New Roman"/>
-        </w:rPr>
-        <w:t>Ifx.Host.DataFeedServiceHost</w:t>
-      </w:r>
-      <w:proofErr w:type="spellEnd"/>
-      <w:r>
-        <w:rPr>
-          <w:rFonts w:ascii="Calibri" w:eastAsia="Times New Roman" w:hAnsi="Calibri" w:cs="Times New Roman"/>
-        </w:rPr>
-        <w:t xml:space="preserve"> project</w:t>
-      </w:r>
-    </w:p>
-    <w:p>
-      <w:pPr>
-        <w:spacing w:after="0" w:line="240" w:lineRule="auto"/>
-        <w:textAlignment w:val="center"/>
-        <w:rPr>
-          <w:rFonts w:ascii="Calibri" w:eastAsia="Times New Roman" w:hAnsi="Calibri" w:cs="Times New Roman"/>
-        </w:rPr>
-      </w:pPr>
-    </w:p>
-    <w:p>
-      <w:pPr>
-        <w:spacing w:after="0" w:line="240" w:lineRule="auto"/>
-        <w:textAlignment w:val="center"/>
-        <w:rPr>
-          <w:rFonts w:ascii="Calibri" w:eastAsia="Times New Roman" w:hAnsi="Calibri" w:cs="Times New Roman"/>
-        </w:rPr>
-      </w:pPr>
-      <w:proofErr w:type="spellStart"/>
-      <w:r>
-        <w:rPr>
-          <w:rFonts w:ascii="Calibri" w:eastAsia="Times New Roman" w:hAnsi="Calibri" w:cs="Times New Roman"/>
-        </w:rPr>
-        <w:t>Infrastructure.Clients</w:t>
-      </w:r>
-      <w:proofErr w:type="spellEnd"/>
-      <w:r>
-        <w:rPr>
-          <w:rFonts w:ascii="Calibri" w:eastAsia="Times New Roman" w:hAnsi="Calibri" w:cs="Times New Roman"/>
-        </w:rPr>
-        <w:t xml:space="preserve"> folder or project</w:t>
-      </w:r>
-    </w:p>
-    <w:p>
-      <w:pPr>
-        <w:spacing w:after="0" w:line="240" w:lineRule="auto"/>
-        <w:textAlignment w:val="center"/>
-        <w:rPr>
-          <w:rFonts w:ascii="Calibri" w:eastAsia="Times New Roman" w:hAnsi="Calibri" w:cs="Times New Roman"/>
-        </w:rPr>
-      </w:pPr>
-    </w:p>
-    <w:p>
-      <w:pPr>
-        <w:spacing w:after="0" w:line="240" w:lineRule="auto"/>
-        <w:textAlignment w:val="center"/>
-        <w:rPr>
-          <w:rFonts w:ascii="Calibri" w:eastAsia="Times New Roman" w:hAnsi="Calibri" w:cs="Times New Roman"/>
-        </w:rPr>
-      </w:pPr>
-      <w:r>
-        <w:rPr>
-          <w:rFonts w:ascii="Calibri" w:eastAsia="Times New Roman" w:hAnsi="Calibri" w:cs="Times New Roman"/>
-          <w:b/>
-        </w:rPr>
-        <w:t>Utilities</w:t>
-      </w:r>
-      <w:r>
-        <w:rPr>
-          <w:rFonts w:ascii="Calibri" w:eastAsia="Times New Roman" w:hAnsi="Calibri" w:cs="Times New Roman"/>
-        </w:rPr>
-        <w:t xml:space="preserve"> folder</w:t>
-      </w:r>
-    </w:p>
-    <w:p>
-      <w:pPr>
-        <w:spacing w:after="0" w:line="240" w:lineRule="auto"/>
-        <w:ind w:firstLine="720"/>
-        <w:textAlignment w:val="center"/>
-        <w:rPr>
-          <w:rFonts w:ascii="Calibri" w:eastAsia="Times New Roman" w:hAnsi="Calibri" w:cs="Times New Roman"/>
-        </w:rPr>
-      </w:pPr>
-      <w:proofErr w:type="spellStart"/>
-      <w:r>
-        <w:rPr>
-          <w:rFonts w:ascii="Calibri" w:eastAsia="Times New Roman" w:hAnsi="Calibri" w:cs="Times New Roman"/>
-        </w:rPr>
-        <w:t>Utilities.Notification</w:t>
-      </w:r>
-      <w:proofErr w:type="spellEnd"/>
-    </w:p>
-    <w:p>
-      <w:pPr>
-        <w:spacing w:after="0" w:line="240" w:lineRule="auto"/>
-        <w:textAlignment w:val="center"/>
-        <w:rPr>
-          <w:rFonts w:ascii="Calibri" w:eastAsia="Times New Roman" w:hAnsi="Calibri" w:cs="Times New Roman"/>
-        </w:rPr>
-      </w:pPr>
-    </w:p>
-    <w:p>
-      <w:pPr>
-        <w:spacing w:after="0" w:line="240" w:lineRule="auto"/>
-        <w:ind w:firstLine="720"/>
-        <w:textAlignment w:val="center"/>
-        <w:rPr>
-          <w:rFonts w:ascii="Calibri" w:eastAsia="Times New Roman" w:hAnsi="Calibri" w:cs="Times New Roman"/>
-        </w:rPr>
-      </w:pPr>
-      <w:proofErr w:type="spellStart"/>
-      <w:r>
-        <w:rPr>
-          <w:rFonts w:ascii="Calibri" w:eastAsia="Times New Roman" w:hAnsi="Calibri" w:cs="Times New Roman"/>
-        </w:rPr>
-        <w:t>Utilities.Timer</w:t>
-      </w:r>
-      <w:proofErr w:type="spellEnd"/>
-    </w:p>
-    <w:p>
-      <w:pPr>
-        <w:spacing w:after="0" w:line="240" w:lineRule="auto"/>
-        <w:ind w:firstLine="720"/>
-        <w:textAlignment w:val="center"/>
-        <w:rPr>
-          <w:rFonts w:ascii="Calibri" w:eastAsia="Times New Roman" w:hAnsi="Calibri" w:cs="Times New Roman"/>
-        </w:rPr>
-      </w:pPr>
-    </w:p>
-    <w:p>
-      <w:pPr>
-        <w:spacing w:after="0" w:line="240" w:lineRule="auto"/>
-        <w:textAlignment w:val="center"/>
-        <w:rPr>
-          <w:rFonts w:ascii="Calibri" w:eastAsia="Times New Roman" w:hAnsi="Calibri" w:cs="Times New Roman"/>
-        </w:rPr>
-      </w:pPr>
-      <w:r>
-        <w:rPr>
-          <w:rFonts w:ascii="Calibri" w:eastAsia="Times New Roman" w:hAnsi="Calibri" w:cs="Times New Roman"/>
-          <w:b/>
-        </w:rPr>
-        <w:t>UI</w:t>
-      </w:r>
-      <w:r>
-        <w:rPr>
-          <w:rFonts w:ascii="Calibri" w:eastAsia="Times New Roman" w:hAnsi="Calibri" w:cs="Times New Roman"/>
-        </w:rPr>
-        <w:t xml:space="preserve"> folder</w:t>
-      </w:r>
-    </w:p>
-    <w:p>
-      <w:pPr>
-        <w:spacing w:after="0" w:line="240" w:lineRule="auto"/>
-        <w:ind w:firstLine="720"/>
-        <w:textAlignment w:val="center"/>
-        <w:rPr>
-          <w:rFonts w:ascii="Calibri" w:eastAsia="Times New Roman" w:hAnsi="Calibri" w:cs="Times New Roman"/>
-        </w:rPr>
-      </w:pPr>
-      <w:proofErr w:type="spellStart"/>
-      <w:r>
-        <w:rPr>
-          <w:rFonts w:ascii="Calibri" w:eastAsia="Times New Roman" w:hAnsi="Calibri" w:cs="Times New Roman"/>
-        </w:rPr>
-        <w:t>UI.DataSourceSimulatorClient</w:t>
-      </w:r>
-      <w:proofErr w:type="spellEnd"/>
-    </w:p>
-    <w:p>
-      <w:pPr>
-        <w:spacing w:after="0" w:line="240" w:lineRule="auto"/>
-        <w:textAlignment w:val="center"/>
-        <w:rPr>
-          <w:rFonts w:ascii="Calibri" w:eastAsia="Times New Roman" w:hAnsi="Calibri" w:cs="Times New Roman"/>
-        </w:rPr>
-      </w:pPr>
-    </w:p>
-    <w:p>
-      <w:pPr>
-        <w:spacing w:after="0" w:line="240" w:lineRule="auto"/>
-        <w:ind w:firstLine="720"/>
-        <w:textAlignment w:val="center"/>
-        <w:rPr>
-          <w:rFonts w:ascii="Calibri" w:eastAsia="Times New Roman" w:hAnsi="Calibri" w:cs="Times New Roman"/>
-        </w:rPr>
-      </w:pPr>
-      <w:proofErr w:type="spellStart"/>
-      <w:r>
-        <w:rPr>
-          <w:rFonts w:ascii="Calibri" w:eastAsia="Times New Roman" w:hAnsi="Calibri" w:cs="Times New Roman"/>
-        </w:rPr>
-        <w:t>UI.SysOperationUIClient</w:t>
-      </w:r>
-      <w:proofErr w:type="spellEnd"/>
-    </w:p>
-    <w:p>
-      <w:pPr>
-        <w:spacing w:after="0" w:line="240" w:lineRule="auto"/>
-        <w:ind w:firstLine="720"/>
-        <w:textAlignment w:val="center"/>
-        <w:rPr>
-          <w:rFonts w:ascii="Calibri" w:eastAsia="Times New Roman" w:hAnsi="Calibri" w:cs="Times New Roman"/>
-        </w:rPr>
-      </w:pPr>
-    </w:p>
-    <w:p>
-      <w:pPr>
-        <w:spacing w:after="0" w:line="240" w:lineRule="auto"/>
-        <w:textAlignment w:val="center"/>
-        <w:rPr>
-          <w:rFonts w:ascii="Calibri" w:eastAsia="Times New Roman" w:hAnsi="Calibri" w:cs="Times New Roman"/>
-        </w:rPr>
-      </w:pPr>
-      <w:r>
-        <w:rPr>
-          <w:rFonts w:ascii="Calibri" w:eastAsia="Times New Roman" w:hAnsi="Calibri" w:cs="Times New Roman"/>
-          <w:b/>
-        </w:rPr>
-        <w:t>Explore</w:t>
-      </w:r>
-      <w:r>
-        <w:rPr>
-          <w:rFonts w:ascii="Calibri" w:eastAsia="Times New Roman" w:hAnsi="Calibri" w:cs="Times New Roman"/>
-        </w:rPr>
-        <w:t xml:space="preserve"> folder – Contains exploratory coding projects.</w:t>
-      </w:r>
-    </w:p>
-    <w:p>
-      <w:pPr>
-        <w:spacing w:after="0" w:line="240" w:lineRule="auto"/>
-        <w:ind w:firstLine="720"/>
-        <w:textAlignment w:val="center"/>
-        <w:rPr>
-          <w:rFonts w:ascii="Calibri" w:eastAsia="Times New Roman" w:hAnsi="Calibri" w:cs="Times New Roman"/>
-        </w:rPr>
-      </w:pPr>
-      <w:proofErr w:type="spellStart"/>
-      <w:r>
-        <w:rPr>
-          <w:rFonts w:ascii="Calibri" w:eastAsia="Times New Roman" w:hAnsi="Calibri" w:cs="Times New Roman"/>
-        </w:rPr>
-        <w:t>Explore.</w:t>
-      </w:r>
-      <w:r>
-        <w:rPr>
-          <w:rFonts w:ascii="Calibri" w:eastAsia="Times New Roman" w:hAnsi="Calibri" w:cs="Times New Roman"/>
-        </w:rPr>
-        <w:t>AzTableStorage</w:t>
-      </w:r>
-      <w:proofErr w:type="spellEnd"/>
-      <w:r>
-        <w:rPr>
-          <w:rFonts w:ascii="Calibri" w:eastAsia="Times New Roman" w:hAnsi="Calibri" w:cs="Times New Roman"/>
-        </w:rPr>
-        <w:t xml:space="preserve"> project</w:t>
-      </w:r>
-    </w:p>
-    <w:p>
-      <w:r>
-        <w:br w:type="page"/>
+        <w:t xml:space="preserve">  Initial document using Monty’s posts in the above mentioned thread.</w:t>
       </w:r>
     </w:p>
     <w:p>
       <w:pPr>
         <w:pStyle w:val="NoSpacing"/>
       </w:pPr>
-      <w:r>
-        <w:t>Revision History</w:t>
-      </w:r>
-    </w:p>
-    <w:p>
-      <w:pPr>
-        <w:pStyle w:val="NoSpacing"/>
-      </w:pPr>
-    </w:p>
-    <w:p>
-      <w:pPr>
-        <w:pStyle w:val="NoSpacing"/>
-      </w:pPr>
       <w:proofErr w:type="gramStart"/>
       <w:r>
-        <w:t>V 0.1, 5-18-15, George Stevens.</w:t>
+        <w:t>V 0.2, 5-19-15, George Stevens.</w:t>
       </w:r>
       <w:proofErr w:type="gramEnd"/>
       <w:r>
-        <w:t xml:space="preserve">  Initial document using Monty’s posts in the above mentioned thread.</w:t>
-      </w:r>
-      <w:bookmarkStart w:id="0" w:name="_GoBack"/>
-      <w:bookmarkEnd w:id="0"/>
+        <w:t xml:space="preserve">  Refined concepts and namespace/solution structure based on feedback and deeper understanding of the basic organizing principles involved.</w:t>
+      </w:r>
     </w:p>
     <w:sectPr>
       <w:pgSz w:w="12240" w:h="15840"/>

</xml_diff>

<commit_message>
Fixed minor errors in sln structure document and put in link to the blog article.
</commit_message>
<xml_diff>
--- a/VisualStudioSolutionStructure.docx
+++ b/VisualStudioSolutionStructure.docx
@@ -146,50 +146,6 @@
               <w:jc w:val="center"/>
             </w:pPr>
             <w:r>
-              <w:t>0.4</w:t>
-            </w:r>
-          </w:p>
-        </w:tc>
-        <w:tc>
-          <w:tcPr>
-            <w:tcW w:w="3672" w:type="dxa"/>
-          </w:tcPr>
-          <w:p>
-            <w:pPr>
-              <w:pStyle w:val="NoSpacing"/>
-              <w:jc w:val="center"/>
-            </w:pPr>
-            <w:r>
-              <w:t>6/4/15</w:t>
-            </w:r>
-          </w:p>
-        </w:tc>
-        <w:tc>
-          <w:tcPr>
-            <w:tcW w:w="3672" w:type="dxa"/>
-          </w:tcPr>
-          <w:p>
-            <w:pPr>
-              <w:pStyle w:val="NoSpacing"/>
-              <w:jc w:val="center"/>
-            </w:pPr>
-            <w:r>
-              <w:t>George Stevens</w:t>
-            </w:r>
-          </w:p>
-        </w:tc>
-      </w:tr>
-      <w:tr>
-        <w:tc>
-          <w:tcPr>
-            <w:tcW w:w="3672" w:type="dxa"/>
-          </w:tcPr>
-          <w:p>
-            <w:pPr>
-              <w:pStyle w:val="NoSpacing"/>
-              <w:jc w:val="center"/>
-            </w:pPr>
-            <w:r>
               <w:t>0.5</w:t>
             </w:r>
           </w:p>
@@ -248,13 +204,51 @@
               <w:jc w:val="center"/>
             </w:pPr>
             <w:r>
-              <w:t>6/1</w:t>
+              <w:t>6/12/15</w:t>
             </w:r>
+          </w:p>
+        </w:tc>
+        <w:tc>
+          <w:tcPr>
+            <w:tcW w:w="3672" w:type="dxa"/>
+          </w:tcPr>
+          <w:p>
+            <w:pPr>
+              <w:pStyle w:val="NoSpacing"/>
+              <w:jc w:val="center"/>
+            </w:pPr>
             <w:r>
-              <w:t>2</w:t>
+              <w:t>George Stevens</w:t>
             </w:r>
+          </w:p>
+        </w:tc>
+      </w:tr>
+      <w:tr>
+        <w:tc>
+          <w:tcPr>
+            <w:tcW w:w="3672" w:type="dxa"/>
+          </w:tcPr>
+          <w:p>
+            <w:pPr>
+              <w:pStyle w:val="NoSpacing"/>
+              <w:jc w:val="center"/>
+            </w:pPr>
             <w:r>
-              <w:t>/15</w:t>
+              <w:t>0.7</w:t>
+            </w:r>
+          </w:p>
+        </w:tc>
+        <w:tc>
+          <w:tcPr>
+            <w:tcW w:w="3672" w:type="dxa"/>
+          </w:tcPr>
+          <w:p>
+            <w:pPr>
+              <w:pStyle w:val="NoSpacing"/>
+              <w:jc w:val="center"/>
+            </w:pPr>
+            <w:r>
+              <w:t>6/26/15</w:t>
             </w:r>
           </w:p>
         </w:tc>
@@ -381,6 +375,20 @@
       <w:r>
         <w:t xml:space="preserve">.  </w:t>
       </w:r>
+      <w:r>
+        <w:t xml:space="preserve"> The blog concerning WcfNQueueSMEx2 is </w:t>
+      </w:r>
+      <w:hyperlink r:id="rId9" w:history="1">
+        <w:r>
+          <w:rPr>
+            <w:rStyle w:val="Hyperlink"/>
+          </w:rPr>
+          <w:t>SO Apps 2, WcfNQueueSMEx2 – A System of Collaborating Microservices</w:t>
+        </w:r>
+      </w:hyperlink>
+      <w:r>
+        <w:t>.  It contains a link to the example code.</w:t>
+      </w:r>
     </w:p>
     <w:p>
       <w:pPr>
@@ -394,7 +402,7 @@
       <w:r>
         <w:t xml:space="preserve">For more information about </w:t>
       </w:r>
-      <w:hyperlink r:id="rId9" w:history="1">
+      <w:hyperlink r:id="rId10" w:history="1">
         <w:r>
           <w:rPr>
             <w:rStyle w:val="Hyperlink"/>
@@ -423,7 +431,7 @@
       <w:r>
         <w:t>in the document “</w:t>
       </w:r>
-      <w:hyperlink r:id="rId10" w:history="1">
+      <w:hyperlink r:id="rId11" w:history="1">
         <w:r>
           <w:rPr>
             <w:rStyle w:val="Hyperlink"/>
@@ -443,7 +451,7 @@
       <w:r>
         <w:t xml:space="preserve"> at these classes:  </w:t>
       </w:r>
-      <w:hyperlink r:id="rId11" w:history="1">
+      <w:hyperlink r:id="rId12" w:history="1">
         <w:r>
           <w:rPr>
             <w:rStyle w:val="Hyperlink"/>
@@ -454,7 +462,7 @@
       <w:r>
         <w:t xml:space="preserve"> and </w:t>
       </w:r>
-      <w:hyperlink r:id="rId12" w:history="1">
+      <w:hyperlink r:id="rId13" w:history="1">
         <w:r>
           <w:rPr>
             <w:rStyle w:val="Hyperlink"/>
@@ -750,7 +758,7 @@
       <w:r>
         <w:t>“</w:t>
       </w:r>
-      <w:hyperlink r:id="rId13" w:history="1">
+      <w:hyperlink r:id="rId14" w:history="1">
         <w:r>
           <w:rPr>
             <w:rStyle w:val="Hyperlink"/>
@@ -783,13 +791,6 @@
       <w:r>
         <w:t>.</w:t>
       </w:r>
-    </w:p>
-    <w:p>
-      <w:pPr>
-        <w:pStyle w:val="NoSpacing"/>
-      </w:pPr>
-    </w:p>
-    <w:p>
       <w:r>
         <w:br w:type="page"/>
       </w:r>
@@ -1434,7 +1435,7 @@
       <w:r>
         <w:t xml:space="preserve">Succinctly, calls between components can only be done downward, never upward.  Engines cannot call Managers.  Data Accessors can neither call Engines nor Managers.   This acts to simplify the interaction between the roles and prevents a tangled crisscross of call chain sequences that are time consuming to work with and add little or no value.  Please see this link for more, plus the links it contains – </w:t>
       </w:r>
-      <w:hyperlink r:id="rId14" w:history="1">
+      <w:hyperlink r:id="rId15" w:history="1">
         <w:r>
           <w:rPr>
             <w:rStyle w:val="Hyperlink"/>
@@ -1480,7 +1481,7 @@
       <w:r>
         <w:t xml:space="preserve"> information about these roles and this architecture please see the document noted above, “</w:t>
       </w:r>
-      <w:hyperlink r:id="rId15" w:history="1">
+      <w:hyperlink r:id="rId16" w:history="1">
         <w:r>
           <w:rPr>
             <w:rStyle w:val="Hyperlink"/>
@@ -1565,7 +1566,7 @@
       <w:r>
         <w:t xml:space="preserve"> “Figure 1 – Modern Software Architecture” in Monty Montgomery’s article “</w:t>
       </w:r>
-      <w:hyperlink r:id="rId16" w:history="1">
+      <w:hyperlink r:id="rId17" w:history="1">
         <w:r>
           <w:rPr>
             <w:rStyle w:val="Hyperlink"/>
@@ -2200,7 +2201,13 @@
         <w:t xml:space="preserve">.  Things in the infrastructure do not know about nor contain business logic.  </w:t>
       </w:r>
       <w:r>
-        <w:t xml:space="preserve">Generally the infrastructure is a collection of small to medium  sized rather independent productivity aids, rather than being a large integrated framework. </w:t>
+        <w:t>Generally the infrastructure is a collection of small to medium</w:t>
+      </w:r>
+      <w:r>
+        <w:t>-</w:t>
+      </w:r>
+      <w:r>
+        <w:t xml:space="preserve"> sized rather independent productivity aids, rather than being a large integrated framework. </w:t>
       </w:r>
       <w:r>
         <w:t xml:space="preserve">Below are </w:t>
@@ -2339,7 +2346,7 @@
         <w:ind w:left="720" w:firstLine="720"/>
       </w:pPr>
       <w:r>
-        <w:t>Contains non-business logic infrastructure items that are proxy related and shared on the server</w:t>
+        <w:t>Contains non-business logic infrastructure items that are proxy related</w:t>
       </w:r>
     </w:p>
     <w:p>
@@ -3437,12 +3444,25 @@
         <w:t xml:space="preserve">-15, George Stevens.  </w:t>
       </w:r>
       <w:r>
-        <w:t xml:space="preserve">Major edits to incorporate </w:t>
+        <w:t>Major edits to incorporate feedback, plus finalization of the “Solution Structure…” section to clean it up and sync with the code.</w:t>
+      </w:r>
+    </w:p>
+    <w:p>
+      <w:pPr>
+        <w:pStyle w:val="NoSpacing"/>
+      </w:pPr>
+    </w:p>
+    <w:p>
+      <w:pPr>
+        <w:pStyle w:val="NoSpacing"/>
+      </w:pPr>
+      <w:r>
+        <w:t>V 0.7, 6-26-15, George Stevens.  Fixed minor errors in folder and project definitions and included a link to the blog article</w:t>
       </w:r>
       <w:bookmarkStart w:id="0" w:name="_GoBack"/>
       <w:bookmarkEnd w:id="0"/>
       <w:r>
-        <w:t>feedback, plus finalization of the “Solution Structure…” section to clean it up and sync with the code.</w:t>
+        <w:t>.</w:t>
       </w:r>
     </w:p>
     <w:p>
@@ -3456,7 +3476,7 @@
       </w:pPr>
     </w:p>
     <w:sectPr>
-      <w:footerReference w:type="default" r:id="rId17"/>
+      <w:footerReference w:type="default" r:id="rId18"/>
       <w:pgSz w:w="12240" w:h="15840"/>
       <w:pgMar w:top="720" w:right="720" w:bottom="720" w:left="720" w:header="720" w:footer="144" w:gutter="0"/>
       <w:cols w:space="720"/>

</xml_diff>